<commit_message>
updated submission manuscript and cover letter
</commit_message>
<xml_diff>
--- a/manuscript/jcbs submission 2/manuscript.docx
+++ b/manuscript/jcbs submission 2/manuscript.docx
@@ -14,13 +14,8 @@
       <w:pPr>
         <w:ind w:firstLine="0"/>
       </w:pPr>
-      <w:proofErr w:type="spellStart"/>
-      <w:r>
-        <w:t>Vahey</w:t>
-      </w:r>
-      <w:proofErr w:type="spellEnd"/>
-      <w:r>
-        <w:t xml:space="preserve"> et al.’s (2015)</w:t>
+      <w:r>
+        <w:t>Vahey et al.’s (2015)</w:t>
       </w:r>
       <w:r>
         <w:t xml:space="preserve"> meta</w:t>
@@ -400,13 +395,8 @@
       <w:r>
         <w:t xml:space="preserve">n their meta-analysis of clinically relevant IRAP studies, </w:t>
       </w:r>
-      <w:proofErr w:type="spellStart"/>
-      <w:r>
-        <w:t>Vahey</w:t>
-      </w:r>
-      <w:proofErr w:type="spellEnd"/>
-      <w:r>
-        <w:t xml:space="preserve"> et al. </w:t>
+      <w:r>
+        <w:t xml:space="preserve">Vahey et al. </w:t>
       </w:r>
       <w:r>
         <w:fldChar w:fldCharType="begin"/>
@@ -749,7 +739,14 @@
         <w:rPr>
           <w:noProof/>
         </w:rPr>
-        <w:t>(Liefooghe et al., 2019)</w:t>
+        <w:t xml:space="preserve">(Liefooghe </w:t>
+      </w:r>
+      <w:r>
+        <w:rPr>
+          <w:noProof/>
+        </w:rPr>
+        <w:lastRenderedPageBreak/>
+        <w:t>et al., 2019)</w:t>
       </w:r>
       <w:r>
         <w:fldChar w:fldCharType="end"/>
@@ -841,11 +838,7 @@
         <w:t>was</w:t>
       </w:r>
       <w:r>
-        <w:t xml:space="preserve"> done </w:t>
-      </w:r>
-      <w:r>
-        <w:lastRenderedPageBreak/>
-        <w:t xml:space="preserve">using a large open dataset containing many different domains. These intervals </w:t>
+        <w:t xml:space="preserve"> done using a large open dataset containing many different domains. These intervals </w:t>
       </w:r>
       <w:r>
         <w:t>were</w:t>
@@ -1051,7 +1044,11 @@
         <w:t>? In order to assess this question, t</w:t>
       </w:r>
       <w:r>
-        <w:t xml:space="preserve">he IRAP’s utility for individual assessment </w:t>
+        <w:t xml:space="preserve">he </w:t>
+      </w:r>
+      <w:r>
+        <w:lastRenderedPageBreak/>
+        <w:t xml:space="preserve">IRAP’s utility for individual assessment </w:t>
       </w:r>
       <w:r>
         <w:t>was</w:t>
@@ -1182,149 +1179,140 @@
         <w:t>[</w:t>
       </w:r>
       <w:r>
-        <w:t>reference blinded for peer review]</w:t>
+        <w:t xml:space="preserve">reference blinded for peer review] </w:t>
+      </w:r>
+      <w:r>
+        <w:t xml:space="preserve">to be </w:t>
+      </w:r>
+      <w:r>
+        <w:t xml:space="preserve">as follows: (1) study used at least one IRAP task, excluding variants such as MT-IRAP </w:t>
+      </w:r>
+      <w:r>
+        <w:fldChar w:fldCharType="begin"/>
+      </w:r>
+      <w:r>
+        <w:instrText xml:space="preserve"> ADDIN ZOTERO_ITEM CSL_CITATION {"citationID":"vAw5ccK1","properties":{"formattedCitation":"(Levin et al., 2010)","plainCitation":"(Levin et al., 2010)","noteIndex":0},"citationItems":[{"id":3740,"uris":["http://zotero.org/users/1687755/items/9FHBWDKM"],"itemData":{"id":3740,"type":"article-journal","abstract":"The Implicit Relational Assessment Procedure (IRAP) is a promising tool for measuring implicit cognitions in applied research. However, the need for training and block effects can limit its capacity to assess effects with individual stimuli and participants, both of which are important for applied research. We developed a modified IRAP, the Mixed Trial – IRAP (MT-IRAP), in an attempt to correct for these problems. The MT-IRAP was tested with 58 undergraduate students using conventional good/bad words, emotion words, and words describing substance abusers. We found consistent, significant MT-IRAP effects at both a word list and individual word level and somewhat consistent effects at an individual participant level. The applied utility of the measure was supported by observed relationships between MT-IRAP effects and self-reported experiential avoidance and attitudes towards substance abusers. The MT-IRAP may provide an implicit cognition assessment tool that can be used with less training, and that provides consistent effects for specific stimuli. (PsycINFO Database Record (c) 2016 APA, all rights reserved)","archive":"psyh","archive_location":"2011-08910-006","container-title":"International Journal of Behavioral Consultation and Therapy","DOI":"10.1037/h0100911","ISSN":"1555-7855","issue":"3","journalAbbreviation":"International Journal of Behavioral Consultation and Therapy","page":"245-262","source":"EBSCOhost","title":"Creating an implicit measure of cognition more suited to applied research: A test of the Mixed Trial—Implicit Relational Assessment Procedure (MT-IRAP)","volume":"6","author":[{"family":"Levin","given":"Michael E."},{"family":"Hayes","given":"Steven C."},{"family":"Waltz","given":"Thomas"}],"issued":{"date-parts":[["2010"]]}}}],"schema":"https://github.com/citation-style-language/schema/raw/master/csl-citation.json"} </w:instrText>
+      </w:r>
+      <w:r>
+        <w:fldChar w:fldCharType="separate"/>
+      </w:r>
+      <w:r>
+        <w:t>(Levin et al., 2010)</w:t>
+      </w:r>
+      <w:r>
+        <w:fldChar w:fldCharType="end"/>
+      </w:r>
+      <w:r>
+        <w:t xml:space="preserve">, NL-IRAP </w:t>
+      </w:r>
+      <w:r>
+        <w:fldChar w:fldCharType="begin"/>
+      </w:r>
+      <w:r>
+        <w:instrText xml:space="preserve"> ADDIN ZOTERO_ITEM CSL_CITATION {"citationID":"KzZKz34D","properties":{"formattedCitation":"(Kavanagh et al., 2016)","plainCitation":"(Kavanagh et al., 2016)","noteIndex":0},"citationItems":[{"id":2479,"uris":["http://zotero.org/users/1687755/items/BNN2U5WG"],"itemData":{"id":2479,"type":"article-journal","abstract":"This study explored a modification to the typical presentation of label and target stimuli on Implicit Relational Assessment Procedure (IRAP) effects. We asked whether combining the labels and targets into a single phrase would influence performances. The key purpose of the study was to determine the feasibility of altering the way in which stimuli are presented within the IRAP, so as to potentially employ more complex natural language-like statements in future research. In the Typical IRAP employed here, labels and targets were presented as separate words, while in the Natural Language IRAP they were combined to form a single statement. The results demonstrated no substantive differences in the effects recorded on both types of IRAP, thus supporting the future use of a Natural Language version.","container-title":"Journal of Contextual Behavioral Science","DOI":"10.1016/j.jcbs.2016.10.001","ISSN":"2212-1447","issue":"4","journalAbbreviation":"Journal of Contextual Behavioral Science","page":"247-251","source":"ScienceDirect","title":"Using the IRAP to explore natural language statements","volume":"5","author":[{"family":"Kavanagh","given":"Deirdre"},{"family":"Hussey","given":"Ian"},{"family":"McEnteggart","given":"Ciara"},{"family":"Barnes-Holmes","given":"Yvonne"},{"family":"Barnes-Holmes","given":"Dermot"}],"issued":{"date-parts":[["2016",10]]}}}],"schema":"https://github.com/citation-style-language/schema/raw/master/csl-citation.json"} </w:instrText>
+      </w:r>
+      <w:r>
+        <w:fldChar w:fldCharType="separate"/>
+      </w:r>
+      <w:r>
+        <w:t>(Kavanagh et al., 2016)</w:t>
+      </w:r>
+      <w:r>
+        <w:fldChar w:fldCharType="end"/>
+      </w:r>
+      <w:r>
+        <w:t xml:space="preserve">, or training-IRAP </w:t>
+      </w:r>
+      <w:r>
+        <w:fldChar w:fldCharType="begin"/>
+      </w:r>
+      <w:r>
+        <w:instrText xml:space="preserve"> ADDIN ZOTERO_ITEM CSL_CITATION {"citationID":"T5UNhSUB","properties":{"formattedCitation":"(Murphy et al., 2019)","plainCitation":"(Murphy et al., 2019)","noteIndex":0},"citationItems":[{"id":4226,"uris":["http://zotero.org/users/1687755/items/VMDM7KY4"],"itemData":{"id":4226,"type":"article-journal","abstract":"The research used an alternating-treatments design to compare relational responding for five children with diagnosed autism spectrum disorder (ASD) in two teaching conditions. Both conditions used applied behavior analysis; one was usual tabletop teaching (TT), and one was an interactive computerized teaching program, the Teacher-Implicit Relational Assessment Programme (T-IRAP; Kilroe, Murphy, Barnes-Holmes, &amp; Barnes-Holmes, Behavioral Development Bulletin, 19(2), 60-80, 2014). Relational skills targeted were coordination (same/different), with nonarbitrary and arbitrary stimuli. Participants' relational learning outcomes were compared in terms of speed of responding and accuracy (percentage correct) in T-IRAP and TT conditions. Results showed significantly increased speed for all five participants during T-IRAP teaching across all procedures; however, accuracy was only marginally increased during T-IRAP. Pre- and posttraining comparison of participant scores on the Peabody Picture Vocabulary Test, Fourth Edition (Dunn &amp; Dunn, 2007), and the Kaufman Brief Intelligence Test (Kaufman &amp; Kaufman, 1990) was conducted. An improvement in raw scores on both measures was evident for one participant who learned complex arbitrary relations; no changes were shown for participants who learned only basic nonarbitrary relations.","container-title":"Behavior Analysis in Practice","DOI":"10.1007/s40617-018-00302-9","ISSN":"1998-1929","issue":"1","journalAbbreviation":"Behav Anal Pract","language":"eng","note":"PMID: 30918770\nPMCID: PMC6411535","page":"52-65","source":"PubMed","title":"Using the Teacher IRAP (T-IRAP) interactive computerized programme to teach complex flexible relational responding with children with diagnosed autism spectrum disorder","volume":"12","author":[{"family":"Murphy","given":"Carol"},{"family":"Lyons","given":"Keith"},{"family":"Kelly","given":"Michelle"},{"family":"Barnes-Holmes","given":"Yvonne"},{"family":"Barnes-Holmes","given":"Dermot"}],"issued":{"date-parts":[["2019",3]]}}}],"schema":"https://github.com/citation-style-language/schema/raw/master/csl-citation.json"} </w:instrText>
+      </w:r>
+      <w:r>
+        <w:fldChar w:fldCharType="separate"/>
+      </w:r>
+      <w:r>
+        <w:t>(Murphy et al., 2019)</w:t>
+      </w:r>
+      <w:r>
+        <w:fldChar w:fldCharType="end"/>
+      </w:r>
+      <w:r>
+        <w:t xml:space="preserve">; if a given study employed more than one IRAP, only data from the first IRAP each participant completed was used; and (3) trial-level </w:t>
+      </w:r>
+      <w:r>
+        <w:t xml:space="preserve">reaction time </w:t>
+      </w:r>
+      <w:r>
+        <w:t>data was available</w:t>
+      </w:r>
+      <w:r>
+        <w:t xml:space="preserve">. </w:t>
+      </w:r>
+      <w:r>
+        <w:t>The dataset contains both published and (previously) unpublished</w:t>
       </w:r>
       <w:r>
         <w:t xml:space="preserve"> </w:t>
       </w:r>
       <w:r>
-        <w:t xml:space="preserve">to be </w:t>
-      </w:r>
-      <w:r>
-        <w:t xml:space="preserve">as follows: (1) study used at least </w:t>
+        <w:t>data</w:t>
+      </w:r>
+      <w:r>
+        <w:t xml:space="preserve"> </w:t>
+      </w:r>
+      <w:r>
+        <w:t>(for prior publications see [reference blinded for peer review])</w:t>
+      </w:r>
+      <w:r>
+        <w:t>.</w:t>
+      </w:r>
+      <w:r>
+        <w:t xml:space="preserve"> </w:t>
+      </w:r>
+      <w:r>
+        <w:t xml:space="preserve">Data was included from both published and unpublished papers following Cochrane guidelines </w:t>
+      </w:r>
+      <w:r>
+        <w:fldChar w:fldCharType="begin"/>
+      </w:r>
+      <w:r>
+        <w:instrText xml:space="preserve"> ADDIN ZOTERO_ITEM CSL_CITATION {"citationID":"n7HnLfJ1","properties":{"formattedCitation":"(Higgins &amp; Thomas, 2022: section 4.3.2)","plainCitation":"(Higgins &amp; Thomas, 2022: section 4.3.2)","noteIndex":0},"citationItems":[{"id":10040,"uris":["http://zotero.org/users/1687755/items/ECFHGTRL"],"itemData":{"id":10040,"type":"book","edition":"Version 6.3","publisher":"The Cochrane Collaboration","title":"Cochrane Handbook for Systematic Reviews of Interventions","URL":"Available from www.handbook.cochrane.org","author":[{"family":"Higgins","given":"Julian"},{"family":"Thomas","given":"James"}],"issued":{"date-parts":[["2022"]]}},"label":"page","suffix":": section 4.3.2"}],"schema":"https://github.com/citation-style-language/schema/raw/master/csl-citation.json"} </w:instrText>
+      </w:r>
+      <w:r>
+        <w:fldChar w:fldCharType="separate"/>
+      </w:r>
+      <w:r>
+        <w:rPr>
+          <w:noProof/>
+        </w:rPr>
+        <w:t>(Higgins &amp; Thomas, 2022: section 4.3.2)</w:t>
+      </w:r>
+      <w:r>
+        <w:fldChar w:fldCharType="end"/>
+      </w:r>
+      <w:r>
+        <w:t xml:space="preserve">. </w:t>
+      </w:r>
+      <w:r>
+        <w:t>Data came from 1</w:t>
+      </w:r>
+      <w:r>
+        <w:t>8</w:t>
+      </w:r>
+      <w:r>
+        <w:t xml:space="preserve"> different substantive domains: body shape, </w:t>
+      </w:r>
+      <w:r>
+        <w:t xml:space="preserve">Clinton-Trump, </w:t>
+      </w:r>
+      <w:r>
+        <w:t xml:space="preserve">Christianity-Islam, suffering and development </w:t>
       </w:r>
       <w:r>
         <w:lastRenderedPageBreak/>
-        <w:t xml:space="preserve">one IRAP task, excluding variants such as MT-IRAP </w:t>
-      </w:r>
-      <w:r>
-        <w:fldChar w:fldCharType="begin"/>
-      </w:r>
-      <w:r>
-        <w:instrText xml:space="preserve"> ADDIN ZOTERO_ITEM CSL_CITATION {"citationID":"vAw5ccK1","properties":{"formattedCitation":"(Levin et al., 2010)","plainCitation":"(Levin et al., 2010)","noteIndex":0},"citationItems":[{"id":3740,"uris":["http://zotero.org/users/1687755/items/9FHBWDKM"],"itemData":{"id":3740,"type":"article-journal","abstract":"The Implicit Relational Assessment Procedure (IRAP) is a promising tool for measuring implicit cognitions in applied research. However, the need for training and block effects can limit its capacity to assess effects with individual stimuli and participants, both of which are important for applied research. We developed a modified IRAP, the Mixed Trial – IRAP (MT-IRAP), in an attempt to correct for these problems. The MT-IRAP was tested with 58 undergraduate students using conventional good/bad words, emotion words, and words describing substance abusers. We found consistent, significant MT-IRAP effects at both a word list and individual word level and somewhat consistent effects at an individual participant level. The applied utility of the measure was supported by observed relationships between MT-IRAP effects and self-reported experiential avoidance and attitudes towards substance abusers. The MT-IRAP may provide an implicit cognition assessment tool that can be used with less training, and that provides consistent effects for specific stimuli. (PsycINFO Database Record (c) 2016 APA, all rights reserved)","archive":"psyh","archive_location":"2011-08910-006","container-title":"International Journal of Behavioral Consultation and Therapy","DOI":"10.1037/h0100911","ISSN":"1555-7855","issue":"3","journalAbbreviation":"International Journal of Behavioral Consultation and Therapy","page":"245-262","source":"EBSCOhost","title":"Creating an implicit measure of cognition more suited to applied research: A test of the Mixed Trial—Implicit Relational Assessment Procedure (MT-IRAP)","volume":"6","author":[{"family":"Levin","given":"Michael E."},{"family":"Hayes","given":"Steven C."},{"family":"Waltz","given":"Thomas"}],"issued":{"date-parts":[["2010"]]}}}],"schema":"https://github.com/citation-style-language/schema/raw/master/csl-citation.json"} </w:instrText>
-      </w:r>
-      <w:r>
-        <w:fldChar w:fldCharType="separate"/>
-      </w:r>
-      <w:r>
-        <w:t>(Levin et al., 2010)</w:t>
-      </w:r>
-      <w:r>
-        <w:fldChar w:fldCharType="end"/>
-      </w:r>
-      <w:r>
-        <w:t xml:space="preserve">, NL-IRAP </w:t>
-      </w:r>
-      <w:r>
-        <w:fldChar w:fldCharType="begin"/>
-      </w:r>
-      <w:r>
-        <w:instrText xml:space="preserve"> ADDIN ZOTERO_ITEM CSL_CITATION {"citationID":"KzZKz34D","properties":{"formattedCitation":"(Kavanagh et al., 2016)","plainCitation":"(Kavanagh et al., 2016)","noteIndex":0},"citationItems":[{"id":2479,"uris":["http://zotero.org/users/1687755/items/BNN2U5WG"],"itemData":{"id":2479,"type":"article-journal","abstract":"This study explored a modification to the typical presentation of label and target stimuli on Implicit Relational Assessment Procedure (IRAP) effects. We asked whether combining the labels and targets into a single phrase would influence performances. The key purpose of the study was to determine the feasibility of altering the way in which stimuli are presented within the IRAP, so as to potentially employ more complex natural language-like statements in future research. In the Typical IRAP employed here, labels and targets were presented as separate words, while in the Natural Language IRAP they were combined to form a single statement. The results demonstrated no substantive differences in the effects recorded on both types of IRAP, thus supporting the future use of a Natural Language version.","container-title":"Journal of Contextual Behavioral Science","DOI":"10.1016/j.jcbs.2016.10.001","ISSN":"2212-1447","issue":"4","journalAbbreviation":"Journal of Contextual Behavioral Science","page":"247-251","source":"ScienceDirect","title":"Using the IRAP to explore natural language statements","volume":"5","author":[{"family":"Kavanagh","given":"Deirdre"},{"family":"Hussey","given":"Ian"},{"family":"McEnteggart","given":"Ciara"},{"family":"Barnes-Holmes","given":"Yvonne"},{"family":"Barnes-Holmes","given":"Dermot"}],"issued":{"date-parts":[["2016",10]]}}}],"schema":"https://github.com/citation-style-language/schema/raw/master/csl-citation.json"} </w:instrText>
-      </w:r>
-      <w:r>
-        <w:fldChar w:fldCharType="separate"/>
-      </w:r>
-      <w:r>
-        <w:t>(Kavanagh et al., 2016)</w:t>
-      </w:r>
-      <w:r>
-        <w:fldChar w:fldCharType="end"/>
-      </w:r>
-      <w:r>
-        <w:t xml:space="preserve">, or training-IRAP </w:t>
-      </w:r>
-      <w:r>
-        <w:fldChar w:fldCharType="begin"/>
-      </w:r>
-      <w:r>
-        <w:instrText xml:space="preserve"> ADDIN ZOTERO_ITEM CSL_CITATION {"citationID":"T5UNhSUB","properties":{"formattedCitation":"(Murphy et al., 2019)","plainCitation":"(Murphy et al., 2019)","noteIndex":0},"citationItems":[{"id":4226,"uris":["http://zotero.org/users/1687755/items/VMDM7KY4"],"itemData":{"id":4226,"type":"article-journal","abstract":"The research used an alternating-treatments design to compare relational responding for five children with diagnosed autism spectrum disorder (ASD) in two teaching conditions. Both conditions used applied behavior analysis; one was usual tabletop teaching (TT), and one was an interactive computerized teaching program, the Teacher-Implicit Relational Assessment Programme (T-IRAP; Kilroe, Murphy, Barnes-Holmes, &amp; Barnes-Holmes, Behavioral Development Bulletin, 19(2), 60-80, 2014). Relational skills targeted were coordination (same/different), with nonarbitrary and arbitrary stimuli. Participants' relational learning outcomes were compared in terms of speed of responding and accuracy (percentage correct) in T-IRAP and TT conditions. Results showed significantly increased speed for all five participants during T-IRAP teaching across all procedures; however, accuracy was only marginally increased during T-IRAP. Pre- and posttraining comparison of participant scores on the Peabody Picture Vocabulary Test, Fourth Edition (Dunn &amp; Dunn, 2007), and the Kaufman Brief Intelligence Test (Kaufman &amp; Kaufman, 1990) was conducted. An improvement in raw scores on both measures was evident for one participant who learned complex arbitrary relations; no changes were shown for participants who learned only basic nonarbitrary relations.","container-title":"Behavior Analysis in Practice","DOI":"10.1007/s40617-018-00302-9","ISSN":"1998-1929","issue":"1","journalAbbreviation":"Behav Anal Pract","language":"eng","note":"PMID: 30918770\nPMCID: PMC6411535","page":"52-65","source":"PubMed","title":"Using the Teacher IRAP (T-IRAP) interactive computerized programme to teach complex flexible relational responding with children with diagnosed autism spectrum disorder","volume":"12","author":[{"family":"Murphy","given":"Carol"},{"family":"Lyons","given":"Keith"},{"family":"Kelly","given":"Michelle"},{"family":"Barnes-Holmes","given":"Yvonne"},{"family":"Barnes-Holmes","given":"Dermot"}],"issued":{"date-parts":[["2019",3]]}}}],"schema":"https://github.com/citation-style-language/schema/raw/master/csl-citation.json"} </w:instrText>
-      </w:r>
-      <w:r>
-        <w:fldChar w:fldCharType="separate"/>
-      </w:r>
-      <w:r>
-        <w:t>(Murphy et al., 2019)</w:t>
-      </w:r>
-      <w:r>
-        <w:fldChar w:fldCharType="end"/>
-      </w:r>
-      <w:r>
-        <w:t xml:space="preserve">; if a given study employed more than one IRAP, only data from the first IRAP each participant completed was used; and (3) trial-level </w:t>
-      </w:r>
-      <w:r>
-        <w:t xml:space="preserve">reaction time </w:t>
-      </w:r>
-      <w:r>
-        <w:t>data was available</w:t>
-      </w:r>
-      <w:r>
-        <w:t xml:space="preserve">. </w:t>
-      </w:r>
-      <w:r>
-        <w:t>The dataset contains both published and (previously) unpublished</w:t>
-      </w:r>
-      <w:r>
-        <w:t xml:space="preserve"> </w:t>
-      </w:r>
-      <w:r>
-        <w:t>data</w:t>
-      </w:r>
-      <w:r>
-        <w:t xml:space="preserve"> </w:t>
-      </w:r>
-      <w:r>
-        <w:t xml:space="preserve">(for prior publications see </w:t>
-      </w:r>
-      <w:r>
-        <w:t>[reference blinded for peer review]</w:t>
-      </w:r>
-      <w:r>
-        <w:t>)</w:t>
-      </w:r>
-      <w:r>
-        <w:t>.</w:t>
-      </w:r>
-      <w:r>
-        <w:t xml:space="preserve"> </w:t>
-      </w:r>
-      <w:r>
-        <w:t xml:space="preserve">Data was included from both published and unpublished papers following Cochrane guidelines </w:t>
-      </w:r>
-      <w:r>
-        <w:fldChar w:fldCharType="begin"/>
-      </w:r>
-      <w:r>
-        <w:instrText xml:space="preserve"> ADDIN ZOTERO_ITEM CSL_CITATION {"citationID":"n7HnLfJ1","properties":{"formattedCitation":"(Higgins &amp; Thomas, 2022: section 4.3.2)","plainCitation":"(Higgins &amp; Thomas, 2022: section 4.3.2)","noteIndex":0},"citationItems":[{"id":10040,"uris":["http://zotero.org/users/1687755/items/ECFHGTRL"],"itemData":{"id":10040,"type":"book","edition":"Version 6.3","publisher":"The Cochrane Collaboration","title":"Cochrane Handbook for Systematic Reviews of Interventions","URL":"Available from www.handbook.cochrane.org","author":[{"family":"Higgins","given":"Julian"},{"family":"Thomas","given":"James"}],"issued":{"date-parts":[["2022"]]}},"label":"page","suffix":": section 4.3.2"}],"schema":"https://github.com/citation-style-language/schema/raw/master/csl-citation.json"} </w:instrText>
-      </w:r>
-      <w:r>
-        <w:fldChar w:fldCharType="separate"/>
-      </w:r>
-      <w:r>
-        <w:rPr>
-          <w:noProof/>
-        </w:rPr>
-        <w:t>(Higgins &amp; Thomas, 2022: section 4.3.2)</w:t>
-      </w:r>
-      <w:r>
-        <w:fldChar w:fldCharType="end"/>
-      </w:r>
-      <w:r>
-        <w:t xml:space="preserve">. </w:t>
-      </w:r>
-      <w:r>
-        <w:t>Data came from 1</w:t>
-      </w:r>
-      <w:r>
-        <w:t>8</w:t>
-      </w:r>
-      <w:r>
-        <w:t xml:space="preserve"> different substantive domains: body shape, </w:t>
-      </w:r>
-      <w:r>
-        <w:t xml:space="preserve">Clinton-Trump, </w:t>
-      </w:r>
-      <w:r>
-        <w:t xml:space="preserve">Christianity-Islam, suffering and development between countries, disgust, </w:t>
+        <w:t xml:space="preserve">between countries, disgust, </w:t>
       </w:r>
       <w:r>
         <w:t xml:space="preserve">gender stereotypes, </w:t>
@@ -1388,16 +1376,61 @@
     </w:p>
     <w:p>
       <w:r>
-        <w:t>Data was taken the Attitudes, Identity and Individual Differences (AIID) dataset: a large, multivariate, planned missing data study on implicit and explicit attitudes within many different domains designed for reuse. See the AIID dataset documentation for the design of the study, all data, code, and materials</w:t>
+        <w:t xml:space="preserve">Data was taken the Attitudes, Identity and Individual Differences (AIID) dataset: a large, multivariate, planned missing data study on implicit and explicit attitudes within many different domains designed for reuse </w:t>
+      </w:r>
+      <w:r>
+        <w:t>[reference removed for blinding purposes]</w:t>
+      </w:r>
+      <w:r>
+        <w:t>. The AIID dataset was suitable for the current research question because, like the IRAP dataset, it included data from a large number of different attitude domains</w:t>
       </w:r>
       <w:r>
         <w:t xml:space="preserve"> </w:t>
       </w:r>
       <w:r>
+        <w:t>(</w:t>
+      </w:r>
+      <w:r>
+        <w:t xml:space="preserve">95 in total, </w:t>
+      </w:r>
+      <w:r>
+        <w:t xml:space="preserve">including race, religion, social groups, celebrities, politicians, political parties, and brand </w:t>
+      </w:r>
+      <w:r>
+        <w:t>preferences).</w:t>
+      </w:r>
+      <w:r>
+        <w:t xml:space="preserve"> </w:t>
+      </w:r>
+      <w:r>
+        <w:t xml:space="preserve">Inclusion criteria were self-reported fluent English, complete </w:t>
+      </w:r>
+      <w:r>
+        <w:t xml:space="preserve">trial-level IAT </w:t>
+      </w:r>
+      <w:r>
+        <w:t xml:space="preserve">data, </w:t>
+      </w:r>
+      <w:r>
+        <w:t>and use of an evaluative IAT.</w:t>
+      </w:r>
+      <w:r>
+        <w:t xml:space="preserve"> Exclusion criteria were performance-based accuracy and latency exclusions </w:t>
+      </w:r>
+      <w:r>
+        <w:t>often</w:t>
+      </w:r>
+      <w:r>
+        <w:t xml:space="preserve"> employed in IAT studie</w:t>
+      </w:r>
+      <w:r>
+        <w:t xml:space="preserve">s </w:t>
+      </w:r>
+      <w:r>
         <w:fldChar w:fldCharType="begin"/>
       </w:r>
       <w:r>
-        <w:instrText xml:space="preserve"> ADDIN ZOTERO_ITEM CSL_CITATION {"citationID":"FO3Sd982","properties":{"formattedCitation":"(Hussey et al., 2019)","plainCitation":"(Hussey et al., 2019)","noteIndex":0},"citationItems":[{"id":10183,"uris":["http://zotero.org/users/1687755/items/H98U9SZN"],"itemData":{"id":10183,"type":"article-journal","abstract":"A large dataset for investigating relations among implicit and explicit attitudes and identities, motivations, beliefs, knowledge, and popular individual difference measures. Shiny app using a 15% data subset available here: https://mmmdata.shinyapps.io/AIIDexplorer/. \n    Hosted on the Open Science Framework","DOI":"10.17605/OSF.IO/PCJWF","language":"en","note":"publisher: OSF","source":"osf.io","title":"The Attitudes, Identities, and Individual Differences (AIID) Study and Dataset","URL":"https://osf.io/pcjwf/","author":[{"family":"Hussey","given":"Ian"},{"family":"Hughes","given":"Sean"},{"family":"Lai","given":"Calvin K."},{"family":"Ebersole","given":"Charles R."},{"family":"Axt","given":"Jordan"},{"family":"Nosek","given":"Brian A."}],"accessed":{"date-parts":[["2022",8,15]]},"issued":{"date-parts":[["2019"]]}}}],"schema":"https://github.com/citation-style-language/schema/raw/master/csl-citation.json"} </w:instrText>
+        <w:instrText xml:space="preserve"> ADDIN ZOTERO_ITEM CSL_CITATION {"citationID":"vMjlpPUB","properties":{"formattedCitation":"(specifically those used in Nosek et al., 2007)","plainCitation":"(specifically those used in Nosek et al., 2007)","noteIndex":0},"citationItems":[{"id":2997,"uris":["http://zotero.org/users/1687755/items/4N9B3NMV"],"itemData":{"id":2997,"type":"article-journal","container-title":"European Review of Social Psychology","DOI":"10.1080/10463280701489053","ISSN":"1046-3283, 1479-277X","issue":"1","language":"en","page":"36-88","source":"CrossRef","title":"Pervasiveness and correlates of implicit attitudes and stereotypes","volume":"18","author":[{"family":"Nosek","given":"Brian A."},{"family":"Smyth","given":"Frederick L."},{"family":"Hansen","given":"Jeffrey J."},{"family":"Devos","given":"Thierry"},{"family":"Lindner","given":"Nicole M."},{"family":"Ranganath","given":"Kate A."},{"family":"Smith","given":"Colin Tucker"},{"family":"Olson","given":"Kristina R."},{"family":"Chugh","given":"Dolly"},{"family":"Greenwald","given":"Anthony G."},{"family":"Banaji","given":"Mahzarin R."}],"issued":{"date-parts":[["2007",11]]}},"label":"page","prefix":"specifically those used in"}],"schema":"https://github.com/citation-style-language/schema/raw/master/csl-citation.json"} </w:instrText>
       </w:r>
       <w:r>
         <w:fldChar w:fldCharType="separate"/>
@@ -1406,161 +1439,98 @@
         <w:rPr>
           <w:noProof/>
         </w:rPr>
-        <w:t>(Hussey et al., 2019)</w:t>
+        <w:t>(specifically those used in Nosek et al., 2007)</w:t>
       </w:r>
       <w:r>
         <w:fldChar w:fldCharType="end"/>
       </w:r>
       <w:r>
-        <w:t>. The AIID dataset was suitable for the current research question because, like the IRAP dataset, it included data from a large number of different attitude domains</w:t>
+        <w:t>.</w:t>
+      </w:r>
+      <w:r>
+        <w:t xml:space="preserve"> These exclusion criteria are relatively strict, and recent research has suggested they may be conservative</w:t>
       </w:r>
       <w:r>
         <w:t xml:space="preserve"> </w:t>
       </w:r>
       <w:r>
-        <w:t>(</w:t>
-      </w:r>
-      <w:r>
-        <w:t xml:space="preserve">95 in total, </w:t>
-      </w:r>
-      <w:r>
-        <w:t xml:space="preserve">including race, religion, social groups, celebrities, politicians, political parties, and brand </w:t>
-      </w:r>
-      <w:r>
-        <w:t>preferences).</w:t>
-      </w:r>
+        <w:fldChar w:fldCharType="begin"/>
+      </w:r>
+      <w:r>
+        <w:instrText xml:space="preserve"> ADDIN ZOTERO_ITEM CSL_CITATION {"citationID":"BCAQjmbx","properties":{"formattedCitation":"(Greenwald et al., 2022)","plainCitation":"(Greenwald et al., 2022)","noteIndex":0},"citationItems":[{"id":10191,"uris":["http://zotero.org/users/1687755/items/IWQZEBKN"],"itemData":{"id":10191,"type":"article-journal","abstract":"Interest in unintended discrimination that can result from implicit attitudes and stereotypes (implicit biases) has stimulated many research investigations. Much of this research has used the Implicit Association Test (IAT) to measure association strengths that are presumed to underlie implicit biases. It had been more than a decade since the last published treatment of recommended best practices for research using IAT measures. After an initial draft by the first author, and continuing through three subsequent drafts, the 22 authors and 14 commenters contributed extensively to refining the selection and description of recommendationworthy research practices. Individual judgments of agreement or disagreement were provided by 29 of the 36 authors and commenters. Of the 21 recommended practices for conducting research with IAT measures presented in this article, all but two were endorsed by 90% or more of those who felt knowledgeable enough to express agreement or disagreement; only 4% of the totality of judgments expressed disagreement. For two practices that were retained despite more than two judgments of disagreement (four for one, five for the other), the bases for those disagreements are described in presenting the recommendations. The article additionally provides recommendations for how to report procedures of IAT measures in empirical articles.","container-title":"Behavior Research Methods","DOI":"10.3758/s13428-021-01624-3","ISSN":"1554-3528","issue":"3","journalAbbreviation":"Behav Res","language":"en","page":"1161-1180","source":"DOI.org (Crossref)","title":"Best research practices for using the Implicit Association Test","volume":"54","author":[{"family":"Greenwald","given":"Anthony G."},{"family":"Brendl","given":"Miguel"},{"family":"Cai","given":"Huajian"},{"family":"Cvencek","given":"Dario"},{"family":"Dovidio","given":"John F."},{"family":"Friese","given":"Malte"},{"family":"Hahn","given":"Adam"},{"family":"Hehman","given":"Eric"},{"family":"Hofmann","given":"Wilhelm"},{"family":"Hughes","given":"Sean"},{"family":"Hussey","given":"Ian"},{"family":"Jordan","given":"Christian"},{"family":"Kirby","given":"Teri A."},{"family":"Lai","given":"Calvin K."},{"family":"Lang","given":"Jonas W. B."},{"family":"Lindgren","given":"Kristen P."},{"family":"Maison","given":"Dominika"},{"family":"Ostafin","given":"Brian D."},{"family":"Rae","given":"James R."},{"family":"Ratliff","given":"Kate A."},{"family":"Spruyt","given":"Adriaan"},{"family":"Wiers","given":"Reinout W."}],"issued":{"date-parts":[["2022",6]]}}}],"schema":"https://github.com/citation-style-language/schema/raw/master/csl-citation.json"} </w:instrText>
+      </w:r>
+      <w:r>
+        <w:fldChar w:fldCharType="separate"/>
+      </w:r>
+      <w:r>
+        <w:rPr>
+          <w:noProof/>
+        </w:rPr>
+        <w:t>(Greenwald et al., 2022)</w:t>
+      </w:r>
+      <w:r>
+        <w:fldChar w:fldCharType="end"/>
+      </w:r>
+      <w:r>
+        <w:t>. However, th</w:t>
+      </w:r>
+      <w:r>
+        <w:t xml:space="preserve">e full AIID dataset is over 230,000 participants. </w:t>
+      </w:r>
+      <w:r>
+        <w:t>T</w:t>
+      </w:r>
+      <w:r>
+        <w:t xml:space="preserve">his </w:t>
+      </w:r>
+      <w:r>
+        <w:t>represented an overabundance of data for the current research question</w:t>
+      </w:r>
+      <w:r>
+        <w:t xml:space="preserve">, </w:t>
+      </w:r>
+      <w:r>
+        <w:t xml:space="preserve">especially </w:t>
+      </w:r>
+      <w:r>
+        <w:t>given that b</w:t>
+      </w:r>
+      <w:r>
+        <w:t xml:space="preserve">ootstrapping confidence intervals on individual participants’ </w:t>
+      </w:r>
+      <w:r>
+        <w:rPr>
+          <w:i/>
+          <w:iCs/>
+        </w:rPr>
+        <w:t>D</w:t>
+      </w:r>
+      <w:r>
+        <w:t xml:space="preserve"> scores </w:t>
+      </w:r>
+      <w:r>
+        <w:t xml:space="preserve">is relatively computationally intensive. </w:t>
+      </w:r>
+      <w:proofErr w:type="gramStart"/>
+      <w:r>
+        <w:t>Therefore</w:t>
+      </w:r>
+      <w:proofErr w:type="gramEnd"/>
       <w:r>
         <w:t xml:space="preserve"> </w:t>
       </w:r>
       <w:r>
-        <w:t xml:space="preserve">Inclusion criteria were self-reported fluent English, complete </w:t>
-      </w:r>
-      <w:r>
-        <w:t xml:space="preserve">trial-level IAT </w:t>
-      </w:r>
-      <w:r>
-        <w:t xml:space="preserve">data, </w:t>
-      </w:r>
-      <w:r>
-        <w:t>and use of an evaluative IAT.</w:t>
-      </w:r>
-      <w:r>
-        <w:t xml:space="preserve"> Exclusion criteria were performance-based accuracy and latency exclusions </w:t>
-      </w:r>
-      <w:r>
-        <w:t>often</w:t>
-      </w:r>
-      <w:r>
-        <w:t xml:space="preserve"> employed in IAT studie</w:t>
-      </w:r>
-      <w:r>
-        <w:t xml:space="preserve">s </w:t>
-      </w:r>
-      <w:r>
-        <w:fldChar w:fldCharType="begin"/>
-      </w:r>
-      <w:r>
-        <w:instrText xml:space="preserve"> ADDIN ZOTERO_ITEM CSL_CITATION {"citationID":"vMjlpPUB","properties":{"formattedCitation":"(specifically those used in Nosek et al., 2007)","plainCitation":"(specifically those used in Nosek et al., 2007)","noteIndex":0},"citationItems":[{"id":2997,"uris":["http://zotero.org/users/1687755/items/4N9B3NMV"],"itemData":{"id":2997,"type":"article-journal","container-title":"European Review of Social Psychology","DOI":"10.1080/10463280701489053","ISSN":"1046-3283, 1479-277X","issue":"1","language":"en","page":"36-88","source":"CrossRef","title":"Pervasiveness and correlates of implicit attitudes and stereotypes","volume":"18","author":[{"family":"Nosek","given":"Brian A."},{"family":"Smyth","given":"Frederick L."},{"family":"Hansen","given":"Jeffrey J."},{"family":"Devos","given":"Thierry"},{"family":"Lindner","given":"Nicole M."},{"family":"Ranganath","given":"Kate A."},{"family":"Smith","given":"Colin Tucker"},{"family":"Olson","given":"Kristina R."},{"family":"Chugh","given":"Dolly"},{"family":"Greenwald","given":"Anthony G."},{"family":"Banaji","given":"Mahzarin R."}],"issued":{"date-parts":[["2007",11]]}},"label":"page","prefix":"specifically those used in"}],"schema":"https://github.com/citation-style-language/schema/raw/master/csl-citation.json"} </w:instrText>
-      </w:r>
-      <w:r>
-        <w:fldChar w:fldCharType="separate"/>
-      </w:r>
-      <w:r>
-        <w:rPr>
-          <w:noProof/>
-        </w:rPr>
-        <w:t>(specifically those used in Nosek et al., 2007)</w:t>
-      </w:r>
-      <w:r>
-        <w:fldChar w:fldCharType="end"/>
-      </w:r>
-      <w:r>
-        <w:t>.</w:t>
-      </w:r>
-      <w:r>
-        <w:t xml:space="preserve"> These exclusion criteria are relatively strict, and recent research has suggested they may be conservative</w:t>
-      </w:r>
-      <w:r>
-        <w:t xml:space="preserve"> </w:t>
-      </w:r>
-      <w:r>
-        <w:fldChar w:fldCharType="begin"/>
-      </w:r>
-      <w:r>
-        <w:instrText xml:space="preserve"> ADDIN ZOTERO_ITEM CSL_CITATION {"citationID":"BCAQjmbx","properties":{"formattedCitation":"(Greenwald et al., 2022)","plainCitation":"(Greenwald et al., 2022)","noteIndex":0},"citationItems":[{"id":10191,"uris":["http://zotero.org/users/1687755/items/IWQZEBKN"],"itemData":{"id":10191,"type":"article-journal","abstract":"Interest in unintended discrimination that can result from implicit attitudes and stereotypes (implicit biases) has stimulated many research investigations. Much of this research has used the Implicit Association Test (IAT) to measure association strengths that are presumed to underlie implicit biases. It had been more than a decade since the last published treatment of recommended best practices for research using IAT measures. After an initial draft by the first author, and continuing through three subsequent drafts, the 22 authors and 14 commenters contributed extensively to refining the selection and description of recommendationworthy research practices. Individual judgments of agreement or disagreement were provided by 29 of the 36 authors and commenters. Of the 21 recommended practices for conducting research with IAT measures presented in this article, all but two were endorsed by 90% or more of those who felt knowledgeable enough to express agreement or disagreement; only 4% of the totality of judgments expressed disagreement. For two practices that were retained despite more than two judgments of disagreement (four for one, five for the other), the bases for those disagreements are described in presenting the recommendations. The article additionally provides recommendations for how to report procedures of IAT measures in empirical articles.","container-title":"Behavior Research Methods","DOI":"10.3758/s13428-021-01624-3","ISSN":"1554-3528","issue":"3","journalAbbreviation":"Behav Res","language":"en","page":"1161-1180","source":"DOI.org (Crossref)","title":"Best research practices for using the Implicit Association Test","volume":"54","author":[{"family":"Greenwald","given":"Anthony G."},{"family":"Brendl","given":"Miguel"},{"family":"Cai","given":"Huajian"},{"family":"Cvencek","given":"Dario"},{"family":"Dovidio","given":"John F."},{"family":"Friese","given":"Malte"},{"family":"Hahn","given":"Adam"},{"family":"Hehman","given":"Eric"},{"family":"Hofmann","given":"Wilhelm"},{"family":"Hughes","given":"Sean"},{"family":"Hussey","given":"Ian"},{"family":"Jordan","given":"Christian"},{"family":"Kirby","given":"Teri A."},{"family":"Lai","given":"Calvin K."},{"family":"Lang","given":"Jonas W. B."},{"family":"Lindgren","given":"Kristen P."},{"family":"Maison","given":"Dominika"},{"family":"Ostafin","given":"Brian D."},{"family":"Rae","given":"James R."},{"family":"Ratliff","given":"Kate A."},{"family":"Spruyt","given":"Adriaan"},{"family":"Wiers","given":"Reinout W."}],"issued":{"date-parts":[["2022",6]]}}}],"schema":"https://github.com/citation-style-language/schema/raw/master/csl-citation.json"} </w:instrText>
-      </w:r>
-      <w:r>
-        <w:fldChar w:fldCharType="separate"/>
-      </w:r>
-      <w:r>
-        <w:rPr>
-          <w:noProof/>
-        </w:rPr>
-        <w:t>(Greenwald et al., 2022)</w:t>
-      </w:r>
-      <w:r>
-        <w:fldChar w:fldCharType="end"/>
-      </w:r>
-      <w:r>
-        <w:t>. However, th</w:t>
-      </w:r>
-      <w:r>
-        <w:t xml:space="preserve">e full AIID dataset is over 230,000 participants. </w:t>
-      </w:r>
-      <w:r>
-        <w:t>T</w:t>
-      </w:r>
-      <w:r>
-        <w:t xml:space="preserve">his </w:t>
-      </w:r>
-      <w:r>
-        <w:t xml:space="preserve">represented an overabundance of data for the </w:t>
+        <w:t xml:space="preserve">a subset of 100 participants per </w:t>
+      </w:r>
+      <w:r>
+        <w:t xml:space="preserve">attitude </w:t>
+      </w:r>
+      <w:r>
+        <w:t xml:space="preserve">domain after exclusions were randomly sampled from the full public dataset, to make 9500 </w:t>
       </w:r>
       <w:r>
         <w:lastRenderedPageBreak/>
-        <w:t>current research question</w:t>
-      </w:r>
-      <w:r>
-        <w:t xml:space="preserve">, </w:t>
-      </w:r>
-      <w:r>
-        <w:t xml:space="preserve">especially </w:t>
-      </w:r>
-      <w:r>
-        <w:t>given that b</w:t>
-      </w:r>
-      <w:r>
-        <w:t xml:space="preserve">ootstrapping confidence intervals on individual participants’ </w:t>
-      </w:r>
-      <w:r>
-        <w:rPr>
-          <w:i/>
-          <w:iCs/>
-        </w:rPr>
-        <w:t>D</w:t>
-      </w:r>
-      <w:r>
-        <w:t xml:space="preserve"> scores </w:t>
-      </w:r>
-      <w:r>
-        <w:t xml:space="preserve">is relatively computationally intensive. </w:t>
-      </w:r>
-      <w:proofErr w:type="gramStart"/>
-      <w:r>
-        <w:t>Therefore</w:t>
-      </w:r>
-      <w:proofErr w:type="gramEnd"/>
-      <w:r>
-        <w:t xml:space="preserve"> </w:t>
-      </w:r>
-      <w:r>
-        <w:t xml:space="preserve">a subset of 100 participants per </w:t>
-      </w:r>
-      <w:r>
-        <w:t xml:space="preserve">attitude </w:t>
-      </w:r>
-      <w:r>
-        <w:t>domain after exclusions were randomly sampled from the full public dataset, to make 9500 participants total.</w:t>
+        <w:t>participants total.</w:t>
       </w:r>
       <w:r>
         <w:t xml:space="preserve"> </w:t>
@@ -1635,13 +1605,8 @@
       <w:r>
         <w:t xml:space="preserve">studied in </w:t>
       </w:r>
-      <w:proofErr w:type="spellStart"/>
-      <w:r>
-        <w:t>Vahey</w:t>
-      </w:r>
-      <w:proofErr w:type="spellEnd"/>
-      <w:r>
-        <w:t xml:space="preserve"> et al.’s (2015) </w:t>
+      <w:r>
+        <w:t xml:space="preserve">Vahey et al.’s (2015) </w:t>
       </w:r>
       <w:r>
         <w:t>meta-analysis of clinically relevant IRAP research</w:t>
@@ -1931,6 +1896,7 @@
         <w:pStyle w:val="Heading2"/>
       </w:pPr>
       <w:r>
+        <w:lastRenderedPageBreak/>
         <w:t>Measure</w:t>
       </w:r>
       <w:r>
@@ -1977,76 +1943,76 @@
         <w:t xml:space="preserve">of the general procedure </w:t>
       </w:r>
       <w:r>
-        <w:t xml:space="preserve">will be provided here. On </w:t>
+        <w:t>will be provided here. On each block of trials, participants are present</w:t>
+      </w:r>
+      <w:r>
+        <w:t>ed</w:t>
+      </w:r>
+      <w:r>
+        <w:t xml:space="preserve"> with images or words at the top of the screen and in the middle of the screen. Response options are presented on the bottom</w:t>
+      </w:r>
+      <w:r>
+        <w:t>-</w:t>
+      </w:r>
+      <w:r>
+        <w:t>left and bottom</w:t>
+      </w:r>
+      <w:r>
+        <w:t>-</w:t>
+      </w:r>
+      <w:r>
+        <w:t>right</w:t>
+      </w:r>
+      <w:r>
+        <w:t xml:space="preserve"> </w:t>
+      </w:r>
+      <w:r>
+        <w:t xml:space="preserve">hand sides of the screen, and are mapped to the left and right response keys. In order to progress to the next trial, the correct response must be given. Incorrect responses result in a red X being presented on screen. Between blocks of trials, this correct response changes so that, for example, participants must respond to “white people” and “dangerous” with “True” on one block and “False” on the other block. Participants complete pairs of these blocks in two phases: practice and testing. In order to progress from practice to testing, the participant must respond quickly and accurately on both blocks within the pair (typically with median reaction time &lt; 2000 </w:t>
+      </w:r>
+      <w:proofErr w:type="spellStart"/>
+      <w:r>
+        <w:t>ms</w:t>
+      </w:r>
+      <w:proofErr w:type="spellEnd"/>
+      <w:r>
+        <w:t xml:space="preserve"> and percentage accuracy &gt; 80%). Should they fail to meet th</w:t>
+      </w:r>
+      <w:r>
+        <w:t>ese</w:t>
+      </w:r>
+      <w:r>
+        <w:t xml:space="preserve"> criteria, the participant completes another pair of practice blocks. Should they meet the criteria, they progress to the testing phase </w:t>
+      </w:r>
+      <w:r>
+        <w:t xml:space="preserve">only </w:t>
+      </w:r>
+      <w:r>
+        <w:t xml:space="preserve">where they complete three pairs of blocks in a row. </w:t>
+      </w:r>
+      <w:r>
+        <w:t>O</w:t>
+      </w:r>
+      <w:r>
+        <w:t>nly reaction time data from the test blocks is used in the analyses</w:t>
+      </w:r>
+      <w:r>
+        <w:t xml:space="preserve"> (</w:t>
+      </w:r>
+      <w:r>
+        <w:t>Hussey, Thompson, et al., 2015</w:t>
+      </w:r>
+      <w:r>
+        <w:t xml:space="preserve">). </w:t>
+      </w:r>
+      <w:r>
+        <w:t xml:space="preserve">Differential reaction times between the two block types are used to quantify the IRAP effect. </w:t>
+      </w:r>
+      <w:r>
+        <w:t xml:space="preserve">Typically, but not exclusively, one score is </w:t>
       </w:r>
       <w:r>
         <w:lastRenderedPageBreak/>
-        <w:t>each block of trials, participants are present</w:t>
-      </w:r>
-      <w:r>
-        <w:t>ed</w:t>
-      </w:r>
-      <w:r>
-        <w:t xml:space="preserve"> with images or words at the top of the screen and in the middle of the screen. Response options are presented on the bottom</w:t>
-      </w:r>
-      <w:r>
-        <w:t>-</w:t>
-      </w:r>
-      <w:r>
-        <w:t>left and bottom</w:t>
-      </w:r>
-      <w:r>
-        <w:t>-</w:t>
-      </w:r>
-      <w:r>
-        <w:t>right</w:t>
-      </w:r>
-      <w:r>
-        <w:t xml:space="preserve"> </w:t>
-      </w:r>
-      <w:r>
-        <w:t xml:space="preserve">hand sides of the screen, and are mapped to the left and right response keys. In order to progress to the next trial, the correct response must be given. Incorrect responses result in a red X being presented on screen. Between blocks of trials, this correct response changes so that, for example, participants must respond to “white people” and “dangerous” with “True” on one block and “False” on the other block. Participants complete pairs of these blocks in two phases: practice and testing. In order to progress from practice to testing, the participant must respond quickly and accurately on both blocks within the pair (typically with median reaction time &lt; 2000 </w:t>
-      </w:r>
-      <w:proofErr w:type="spellStart"/>
-      <w:r>
-        <w:t>ms</w:t>
-      </w:r>
-      <w:proofErr w:type="spellEnd"/>
-      <w:r>
-        <w:t xml:space="preserve"> and percentage accuracy &gt; 80%). Should they fail to meet th</w:t>
-      </w:r>
-      <w:r>
-        <w:t>ese</w:t>
-      </w:r>
-      <w:r>
-        <w:t xml:space="preserve"> criteria, the participant completes another pair of practice blocks. Should they meet the criteria, they progress to the testing phase </w:t>
-      </w:r>
-      <w:r>
-        <w:t xml:space="preserve">only </w:t>
-      </w:r>
-      <w:r>
-        <w:t xml:space="preserve">where they complete three pairs of blocks in a row. </w:t>
-      </w:r>
-      <w:r>
-        <w:t>O</w:t>
-      </w:r>
-      <w:r>
-        <w:t>nly reaction time data from the test blocks is used in the analyses</w:t>
-      </w:r>
-      <w:r>
-        <w:t xml:space="preserve"> (</w:t>
-      </w:r>
-      <w:r>
-        <w:t>Hussey, Thompson, et al., 2015</w:t>
-      </w:r>
-      <w:r>
-        <w:t xml:space="preserve">). </w:t>
-      </w:r>
-      <w:r>
-        <w:t xml:space="preserve">Differential reaction times between the two block types are used to quantify the IRAP effect. </w:t>
-      </w:r>
-      <w:r>
-        <w:t>Typically, but not exclusively, one score is calculated for each of the four trial types on the task</w:t>
+        <w:t>calculated for each of the four trial types on the task</w:t>
       </w:r>
       <w:r>
         <w:t xml:space="preserve">. These </w:t>
@@ -2136,80 +2102,80 @@
         <w:t xml:space="preserve"> (e.g., White people, Black people, Positive, and Negative)</w:t>
       </w:r>
       <w:r>
-        <w:t xml:space="preserve"> and are mapped to </w:t>
+        <w:t xml:space="preserve"> and are mapped to the left and right response keys</w:t>
+      </w:r>
+      <w:r>
+        <w:t xml:space="preserve"> so that each key shares both a target and a attribute category</w:t>
+      </w:r>
+      <w:r>
+        <w:t xml:space="preserve">. </w:t>
+      </w:r>
+      <w:r>
+        <w:t xml:space="preserve">Participants must categorize the stimuli in the middle of the screen using the two response options which are mapped to the four categories. </w:t>
+      </w:r>
+      <w:r>
+        <w:t xml:space="preserve">In order to progress to the next trial, the correct response must </w:t>
+      </w:r>
+      <w:r>
+        <w:t xml:space="preserve">typically </w:t>
+      </w:r>
+      <w:r>
+        <w:t xml:space="preserve">be given. Incorrect responses result in a red X being presented on screen. Between blocks of trials, </w:t>
+      </w:r>
+      <w:r>
+        <w:t xml:space="preserve">the </w:t>
+      </w:r>
+      <w:r>
+        <w:t>mapping of the category labels and the required response changes</w:t>
+      </w:r>
+      <w:r>
+        <w:t xml:space="preserve"> </w:t>
+      </w:r>
+      <w:r>
+        <w:t xml:space="preserve">so that, for example, </w:t>
+      </w:r>
+      <w:r>
+        <w:t xml:space="preserve">on one block type </w:t>
+      </w:r>
+      <w:r>
+        <w:t xml:space="preserve">participants </w:t>
+      </w:r>
+      <w:r>
+        <w:t>W</w:t>
+      </w:r>
+      <w:r>
+        <w:t xml:space="preserve">hite people </w:t>
+      </w:r>
+      <w:r>
+        <w:t xml:space="preserve">and positive words share the left response key and </w:t>
+      </w:r>
+      <w:r>
+        <w:t>Black</w:t>
+      </w:r>
+      <w:r>
+        <w:t xml:space="preserve"> people and n</w:t>
+      </w:r>
+      <w:r>
+        <w:t>egative</w:t>
+      </w:r>
+      <w:r>
+        <w:t xml:space="preserve"> words share the right response key. On the other block type the opposite is the case, </w:t>
+      </w:r>
+      <w:r>
+        <w:t>for example</w:t>
+      </w:r>
+      <w:r>
+        <w:t xml:space="preserve"> W</w:t>
+      </w:r>
+      <w:r>
+        <w:t xml:space="preserve">hite people </w:t>
+      </w:r>
+      <w:r>
+        <w:t xml:space="preserve">and negative words share the left response key and Black people and </w:t>
       </w:r>
       <w:r>
         <w:lastRenderedPageBreak/>
-        <w:t>the left and right response keys</w:t>
-      </w:r>
-      <w:r>
-        <w:t xml:space="preserve"> so that each key shares both a target and a attribute category</w:t>
-      </w:r>
-      <w:r>
-        <w:t xml:space="preserve">. </w:t>
-      </w:r>
-      <w:r>
-        <w:t xml:space="preserve">Participants must categorize the stimuli in the middle of the screen using the two response options which are mapped to the four categories. </w:t>
-      </w:r>
-      <w:r>
-        <w:t xml:space="preserve">In order to progress to the next trial, the correct response must </w:t>
-      </w:r>
-      <w:r>
-        <w:t xml:space="preserve">typically </w:t>
-      </w:r>
-      <w:r>
-        <w:t xml:space="preserve">be given. Incorrect responses result in a red X being presented on screen. Between blocks of trials, </w:t>
-      </w:r>
-      <w:r>
-        <w:t xml:space="preserve">the </w:t>
-      </w:r>
-      <w:r>
-        <w:t>mapping of the category labels and the required response changes</w:t>
-      </w:r>
-      <w:r>
-        <w:t xml:space="preserve"> </w:t>
-      </w:r>
-      <w:r>
-        <w:t xml:space="preserve">so that, for example, </w:t>
-      </w:r>
-      <w:r>
-        <w:t xml:space="preserve">on one block type </w:t>
-      </w:r>
-      <w:r>
-        <w:t xml:space="preserve">participants </w:t>
-      </w:r>
-      <w:r>
-        <w:t>W</w:t>
-      </w:r>
-      <w:r>
-        <w:t xml:space="preserve">hite people </w:t>
-      </w:r>
-      <w:r>
-        <w:t xml:space="preserve">and positive words share the left response key and </w:t>
-      </w:r>
-      <w:r>
-        <w:t>Black</w:t>
-      </w:r>
-      <w:r>
-        <w:t xml:space="preserve"> people and n</w:t>
-      </w:r>
-      <w:r>
-        <w:t>egative</w:t>
-      </w:r>
-      <w:r>
-        <w:t xml:space="preserve"> words share the right response key. On the other block type the opposite is the case, </w:t>
-      </w:r>
-      <w:r>
-        <w:t>for example</w:t>
-      </w:r>
-      <w:r>
-        <w:t xml:space="preserve"> W</w:t>
-      </w:r>
-      <w:r>
-        <w:t xml:space="preserve">hite people </w:t>
-      </w:r>
-      <w:r>
-        <w:t xml:space="preserve">and negative words share the left response key and Black people and positive words share the right response key. </w:t>
+        <w:t xml:space="preserve">positive words share the right response key. </w:t>
       </w:r>
       <w:r>
         <w:t xml:space="preserve">Participants are instructed to sort the stimuli as quickly and accurately as possible. </w:t>
@@ -2354,11 +2320,7 @@
         <w:t xml:space="preserve">, with 0 representing the neutral point. </w:t>
       </w:r>
       <w:r>
-        <w:t xml:space="preserve">In the IRAP literature, </w:t>
-      </w:r>
-      <w:r>
-        <w:lastRenderedPageBreak/>
-        <w:t>t</w:t>
+        <w:t>In the IRAP literature, t</w:t>
       </w:r>
       <w:r>
         <w:t xml:space="preserve">his zero point is often employed as a meaningful reference point from which comparisons are made, such differences from zero </w:t>
@@ -2427,15 +2389,8 @@
     </w:p>
     <w:p>
       <w:r>
-        <w:t xml:space="preserve">De </w:t>
-      </w:r>
-      <w:proofErr w:type="spellStart"/>
-      <w:r>
-        <w:t>Schryver</w:t>
-      </w:r>
-      <w:proofErr w:type="spellEnd"/>
-      <w:r>
-        <w:t xml:space="preserve"> et al. </w:t>
+        <w:lastRenderedPageBreak/>
+        <w:t xml:space="preserve">De Schryver et al. </w:t>
       </w:r>
       <w:r>
         <w:fldChar w:fldCharType="begin"/>
@@ -2662,6 +2617,7 @@
         <w:pStyle w:val="Heading2"/>
       </w:pPr>
       <w:r>
+        <w:lastRenderedPageBreak/>
         <w:t xml:space="preserve">Bootstrapped </w:t>
       </w:r>
       <w:r>
@@ -2758,11 +2714,7 @@
         <w:t>However,</w:t>
       </w:r>
       <w:r>
-        <w:t xml:space="preserve"> when dealing with </w:t>
-      </w:r>
-      <w:r>
-        <w:lastRenderedPageBreak/>
-        <w:t xml:space="preserve">data from individual participants, this practice moves from mere description or interpretation to </w:t>
+        <w:t xml:space="preserve"> when dealing with data from individual participants, this practice moves from mere description or interpretation to </w:t>
       </w:r>
       <w:r>
         <w:t xml:space="preserve">necessitating </w:t>
@@ -2959,15 +2911,7 @@
         <w:t xml:space="preserve"> score</w:t>
       </w:r>
       <w:r>
-        <w:t xml:space="preserve"> and following De </w:t>
-      </w:r>
-      <w:proofErr w:type="spellStart"/>
-      <w:r>
-        <w:t>Schryver</w:t>
-      </w:r>
-      <w:proofErr w:type="spellEnd"/>
-      <w:r>
-        <w:t xml:space="preserve"> et al.’s </w:t>
+        <w:t xml:space="preserve"> and following De Schryver et al.’s </w:t>
       </w:r>
       <w:r>
         <w:fldChar w:fldCharType="begin"/>
@@ -3005,6 +2949,7 @@
     </w:p>
     <w:p>
       <w:r>
+        <w:lastRenderedPageBreak/>
         <w:t xml:space="preserve">A common method for calculating confidence intervals the arithmetic method </w:t>
       </w:r>
       <w:r>
@@ -3114,214 +3059,208 @@
         <w:rPr>
           <w:lang w:val="en-IE"/>
         </w:rPr>
-        <w:t xml:space="preserve"> is a resampling method that is often used as an alternative to mathematical statistical inference in cases where parametric </w:t>
+        <w:t xml:space="preserve"> is a resampling method that is often used as an alternative to mathematical statistical inference in cases where parametric assumptions might be violated or parameters are not trivial to calculate</w:t>
       </w:r>
       <w:r>
         <w:rPr>
           <w:lang w:val="en-IE"/>
         </w:rPr>
+        <w:t>,</w:t>
+      </w:r>
+      <w:r>
+        <w:rPr>
+          <w:lang w:val="en-IE"/>
+        </w:rPr>
+        <w:t xml:space="preserve"> such as </w:t>
+      </w:r>
+      <w:r>
+        <w:rPr>
+          <w:lang w:val="en-IE"/>
+        </w:rPr>
+        <w:t xml:space="preserve">with </w:t>
+      </w:r>
+      <w:r>
+        <w:rPr>
+          <w:lang w:val="en-IE"/>
+        </w:rPr>
+        <w:t xml:space="preserve">the </w:t>
+      </w:r>
+      <w:r>
+        <w:rPr>
+          <w:i/>
+          <w:iCs/>
+          <w:lang w:val="en-IE"/>
+        </w:rPr>
+        <w:t>D</w:t>
+      </w:r>
+      <w:r>
+        <w:rPr>
+          <w:lang w:val="en-IE"/>
+        </w:rPr>
+        <w:t xml:space="preserve"> score</w:t>
+      </w:r>
+      <w:r>
+        <w:rPr>
+          <w:lang w:val="en-IE"/>
+        </w:rPr>
+        <w:t>. In this case, bootstrapping involved calculating scores using random samples from the data</w:t>
+      </w:r>
+      <w:r>
+        <w:rPr>
+          <w:lang w:val="en-IE"/>
+        </w:rPr>
+        <w:t xml:space="preserve"> for each participant</w:t>
+      </w:r>
+      <w:r>
+        <w:rPr>
+          <w:lang w:val="en-IE"/>
+        </w:rPr>
+        <w:t>, with replacement, a large number of times. The resulting distribution of bootstrapped scores was then parameterized</w:t>
+      </w:r>
+      <w:r>
+        <w:rPr>
+          <w:lang w:val="en-IE"/>
+        </w:rPr>
+        <w:t xml:space="preserve"> to obtain confidence intervals. </w:t>
+      </w:r>
+      <w:r>
+        <w:rPr>
+          <w:lang w:val="en-IE"/>
+        </w:rPr>
+        <w:t xml:space="preserve">For a book length introduction to bootstrapping see for example the classical text by Mooney et al. </w:t>
+      </w:r>
+      <w:r>
+        <w:rPr>
+          <w:lang w:val="en-IE"/>
+        </w:rPr>
+        <w:fldChar w:fldCharType="begin"/>
+      </w:r>
+      <w:r>
+        <w:rPr>
+          <w:lang w:val="en-IE"/>
+        </w:rPr>
+        <w:instrText xml:space="preserve"> ADDIN ZOTERO_ITEM CSL_CITATION {"citationID":"xA84LlFE","properties":{"formattedCitation":"(1993)","plainCitation":"(1993)","noteIndex":0},"citationItems":[{"id":4166,"uris":["http://zotero.org/users/1687755/items/P62WLPTP"],"itemData":{"id":4166,"type":"book","collection-number":"95","publisher":"sage","title":"Bootstrapping: A nonparametric approach to statistical inference","author":[{"family":"Mooney","given":"Christopher Z"},{"family":"Mooney","given":"Christopher F"},{"family":"Mooney","given":"Christopher L"},{"family":"Duval","given":"Robert D"},{"family":"Duvall","given":"Robert"}],"issued":{"date-parts":[["1993"]]}},"suppress-author":true}],"schema":"https://github.com/citation-style-language/schema/raw/master/csl-citation.json"} </w:instrText>
+      </w:r>
+      <w:r>
+        <w:rPr>
+          <w:lang w:val="en-IE"/>
+        </w:rPr>
+        <w:fldChar w:fldCharType="separate"/>
+      </w:r>
+      <w:r>
+        <w:rPr>
+          <w:lang w:val="en-IE"/>
+        </w:rPr>
+        <w:t>(1993)</w:t>
+      </w:r>
+      <w:r>
+        <w:fldChar w:fldCharType="end"/>
+      </w:r>
+      <w:r>
+        <w:rPr>
+          <w:lang w:val="en-IE"/>
+        </w:rPr>
+        <w:t>.</w:t>
+      </w:r>
+      <w:r>
+        <w:rPr>
+          <w:lang w:val="en-IE"/>
+        </w:rPr>
+        <w:t xml:space="preserve"> </w:t>
+      </w:r>
+      <w:r>
+        <w:t xml:space="preserve">This was accomplished </w:t>
+      </w:r>
+      <w:r>
+        <w:t xml:space="preserve">for both </w:t>
+      </w:r>
+      <w:r>
+        <w:rPr>
+          <w:i/>
+          <w:iCs/>
+        </w:rPr>
+        <w:t>D</w:t>
+      </w:r>
+      <w:r>
+        <w:t xml:space="preserve"> and PI scores via bootstrapping </w:t>
+      </w:r>
+      <w:r>
+        <w:t>using the R package</w:t>
+      </w:r>
+      <w:r>
+        <w:t xml:space="preserve"> boot </w:t>
+      </w:r>
+      <w:r>
+        <w:fldChar w:fldCharType="begin"/>
+      </w:r>
+      <w:r>
+        <w:instrText xml:space="preserve"> ADDIN ZOTERO_ITEM CSL_CITATION {"citationID":"YVdiJNUk","properties":{"formattedCitation":"(Canty, 2002)","plainCitation":"(Canty, 2002)","noteIndex":0},"citationItems":[{"id":4161,"uris":["http://zotero.org/users/1687755/items/S5X9BKNB"],"itemData":{"id":4161,"type":"article-journal","container-title":"R News","language":"en","page":"2-7","source":"Zotero","title":"Resampling Methods in R: The boot Package","volume":"2/3","author":[{"family":"Canty","given":"Angelo J"}],"issued":{"date-parts":[["2002"]]}}}],"schema":"https://github.com/citation-style-language/schema/raw/master/csl-citation.json"} </w:instrText>
+      </w:r>
+      <w:r>
+        <w:fldChar w:fldCharType="separate"/>
+      </w:r>
+      <w:r>
+        <w:rPr>
+          <w:noProof/>
+        </w:rPr>
+        <w:t>(Canty, 2002)</w:t>
+      </w:r>
+      <w:r>
+        <w:fldChar w:fldCharType="end"/>
+      </w:r>
+      <w:r>
+        <w:t xml:space="preserve"> using 5</w:t>
+      </w:r>
+      <w:r>
+        <w:t>000 resamples</w:t>
+      </w:r>
+      <w:r>
+        <w:t>. The Bias Corrected and Accelerated (BCA)</w:t>
+      </w:r>
+      <w:r>
+        <w:t xml:space="preserve"> method</w:t>
+      </w:r>
+      <w:r>
+        <w:t xml:space="preserve"> was used to </w:t>
+      </w:r>
+      <w:r>
+        <w:t>minimize</w:t>
+      </w:r>
+      <w:r>
+        <w:t xml:space="preserve"> bias relative to other bootstrapping methods </w:t>
+      </w:r>
+      <w:r>
+        <w:fldChar w:fldCharType="begin"/>
+      </w:r>
+      <w:r>
+        <w:instrText xml:space="preserve"> ADDIN ZOTERO_ITEM CSL_CITATION {"citationID":"VbQlAhfb","properties":{"formattedCitation":"(see Albright, 2019 for discussion and simulation study)","plainCitation":"(see Albright, 2019 for discussion and simulation study)","noteIndex":0},"citationItems":[{"id":10038,"uris":["http://zotero.org/users/1687755/items/7MXZ3LC6"],"itemData":{"id":10038,"type":"webpage","abstract":"This blog post explains the Bootstrap Confidence Interval Output from the R boot Package.","language":"en-us","title":"boot Package in R: Understanding Bootstrap Confidence Interval Output","URL":"https://blog.methodsconsultants.com/posts/understanding-bootstrap-confidence-interval-output-from-the-r-boot-package/","author":[{"family":"Albright","given":"Jeremy"}],"accessed":{"date-parts":[["2022",8,6]]},"issued":{"date-parts":[["2019"]]}},"label":"page","prefix":"see ","suffix":"for discussion and simulation study"}],"schema":"https://github.com/citation-style-language/schema/raw/master/csl-citation.json"} </w:instrText>
+      </w:r>
+      <w:r>
+        <w:fldChar w:fldCharType="separate"/>
+      </w:r>
+      <w:r>
+        <w:rPr>
+          <w:noProof/>
+        </w:rPr>
+        <w:t>(see Albright, 2019 for discussion and simulation study)</w:t>
+      </w:r>
+      <w:r>
+        <w:fldChar w:fldCharType="end"/>
+      </w:r>
+      <w:r>
+        <w:t xml:space="preserve">. </w:t>
+      </w:r>
+      <w:r>
+        <w:t>C</w:t>
+      </w:r>
+      <w:r>
+        <w:t xml:space="preserve">onfidence intervals were bootstrapped, but the </w:t>
+      </w:r>
+      <w:r>
+        <w:rPr>
+          <w:lang w:val="en-IE"/>
+        </w:rPr>
         <w:lastRenderedPageBreak/>
-        <w:t>assumptions might be violated or parameters are not trivial to calculate</w:t>
-      </w:r>
-      <w:r>
-        <w:rPr>
-          <w:lang w:val="en-IE"/>
-        </w:rPr>
-        <w:t>,</w:t>
-      </w:r>
-      <w:r>
-        <w:rPr>
-          <w:lang w:val="en-IE"/>
-        </w:rPr>
-        <w:t xml:space="preserve"> such as </w:t>
-      </w:r>
-      <w:r>
-        <w:rPr>
-          <w:lang w:val="en-IE"/>
-        </w:rPr>
-        <w:t xml:space="preserve">with </w:t>
-      </w:r>
-      <w:r>
-        <w:rPr>
-          <w:lang w:val="en-IE"/>
-        </w:rPr>
-        <w:t xml:space="preserve">the </w:t>
-      </w:r>
-      <w:r>
-        <w:rPr>
-          <w:i/>
-          <w:iCs/>
-          <w:lang w:val="en-IE"/>
-        </w:rPr>
-        <w:t>D</w:t>
-      </w:r>
-      <w:r>
-        <w:rPr>
-          <w:lang w:val="en-IE"/>
-        </w:rPr>
-        <w:t xml:space="preserve"> score</w:t>
-      </w:r>
-      <w:r>
-        <w:rPr>
-          <w:lang w:val="en-IE"/>
-        </w:rPr>
-        <w:t>. In this case, bootstrapping involved calculating scores using random samples from the data</w:t>
-      </w:r>
-      <w:r>
-        <w:rPr>
-          <w:lang w:val="en-IE"/>
-        </w:rPr>
-        <w:t xml:space="preserve"> for each participant</w:t>
-      </w:r>
-      <w:r>
-        <w:rPr>
-          <w:lang w:val="en-IE"/>
-        </w:rPr>
-        <w:t>, with replacement, a large number of times. The resulting distribution of bootstrapped scores was then parameterized</w:t>
-      </w:r>
-      <w:r>
-        <w:rPr>
-          <w:lang w:val="en-IE"/>
-        </w:rPr>
-        <w:t xml:space="preserve"> to obtain confidence intervals. </w:t>
-      </w:r>
-      <w:r>
-        <w:rPr>
-          <w:lang w:val="en-IE"/>
-        </w:rPr>
-        <w:t xml:space="preserve">For a book length introduction to bootstrapping see for example the classical text by Mooney et al. </w:t>
-      </w:r>
-      <w:r>
-        <w:rPr>
-          <w:lang w:val="en-IE"/>
-        </w:rPr>
-        <w:fldChar w:fldCharType="begin"/>
-      </w:r>
-      <w:r>
-        <w:rPr>
-          <w:lang w:val="en-IE"/>
-        </w:rPr>
-        <w:instrText xml:space="preserve"> ADDIN ZOTERO_ITEM CSL_CITATION {"citationID":"xA84LlFE","properties":{"formattedCitation":"(1993)","plainCitation":"(1993)","noteIndex":0},"citationItems":[{"id":4166,"uris":["http://zotero.org/users/1687755/items/P62WLPTP"],"itemData":{"id":4166,"type":"book","collection-number":"95","publisher":"sage","title":"Bootstrapping: A nonparametric approach to statistical inference","author":[{"family":"Mooney","given":"Christopher Z"},{"family":"Mooney","given":"Christopher F"},{"family":"Mooney","given":"Christopher L"},{"family":"Duval","given":"Robert D"},{"family":"Duvall","given":"Robert"}],"issued":{"date-parts":[["1993"]]}},"suppress-author":true}],"schema":"https://github.com/citation-style-language/schema/raw/master/csl-citation.json"} </w:instrText>
-      </w:r>
-      <w:r>
-        <w:rPr>
-          <w:lang w:val="en-IE"/>
-        </w:rPr>
-        <w:fldChar w:fldCharType="separate"/>
-      </w:r>
-      <w:r>
-        <w:rPr>
-          <w:lang w:val="en-IE"/>
-        </w:rPr>
-        <w:t>(1993)</w:t>
-      </w:r>
-      <w:r>
-        <w:fldChar w:fldCharType="end"/>
-      </w:r>
-      <w:r>
-        <w:rPr>
-          <w:lang w:val="en-IE"/>
-        </w:rPr>
-        <w:t>.</w:t>
-      </w:r>
-      <w:r>
-        <w:rPr>
-          <w:lang w:val="en-IE"/>
-        </w:rPr>
-        <w:t xml:space="preserve"> </w:t>
-      </w:r>
-      <w:r>
-        <w:t xml:space="preserve">This was accomplished </w:t>
-      </w:r>
-      <w:r>
-        <w:t xml:space="preserve">for both </w:t>
-      </w:r>
-      <w:r>
-        <w:rPr>
-          <w:i/>
-          <w:iCs/>
-        </w:rPr>
-        <w:t>D</w:t>
-      </w:r>
-      <w:r>
-        <w:t xml:space="preserve"> and PI scores via bootstrapping </w:t>
-      </w:r>
-      <w:r>
-        <w:t>using the R package</w:t>
-      </w:r>
-      <w:r>
-        <w:t xml:space="preserve"> boot </w:t>
-      </w:r>
-      <w:r>
-        <w:fldChar w:fldCharType="begin"/>
-      </w:r>
-      <w:r>
-        <w:instrText xml:space="preserve"> ADDIN ZOTERO_ITEM CSL_CITATION {"citationID":"YVdiJNUk","properties":{"formattedCitation":"(Canty, 2002)","plainCitation":"(Canty, 2002)","noteIndex":0},"citationItems":[{"id":4161,"uris":["http://zotero.org/users/1687755/items/S5X9BKNB"],"itemData":{"id":4161,"type":"article-journal","container-title":"R News","language":"en","page":"2-7","source":"Zotero","title":"Resampling Methods in R: The boot Package","volume":"2/3","author":[{"family":"Canty","given":"Angelo J"}],"issued":{"date-parts":[["2002"]]}}}],"schema":"https://github.com/citation-style-language/schema/raw/master/csl-citation.json"} </w:instrText>
-      </w:r>
-      <w:r>
-        <w:fldChar w:fldCharType="separate"/>
-      </w:r>
-      <w:r>
-        <w:rPr>
-          <w:noProof/>
-        </w:rPr>
-        <w:t>(Canty, 2002)</w:t>
-      </w:r>
-      <w:r>
-        <w:fldChar w:fldCharType="end"/>
-      </w:r>
-      <w:r>
-        <w:t xml:space="preserve"> using 5</w:t>
-      </w:r>
-      <w:r>
-        <w:t>000 resamples</w:t>
-      </w:r>
-      <w:r>
-        <w:t>. The Bias Corrected and Accelerated (BCA)</w:t>
-      </w:r>
-      <w:r>
-        <w:t xml:space="preserve"> method</w:t>
-      </w:r>
-      <w:r>
-        <w:t xml:space="preserve"> was used to </w:t>
-      </w:r>
-      <w:r>
-        <w:t>minimize</w:t>
-      </w:r>
-      <w:r>
-        <w:t xml:space="preserve"> bias relative to other bootstrapping methods </w:t>
-      </w:r>
-      <w:r>
-        <w:fldChar w:fldCharType="begin"/>
-      </w:r>
-      <w:r>
-        <w:instrText xml:space="preserve"> ADDIN ZOTERO_ITEM CSL_CITATION {"citationID":"VbQlAhfb","properties":{"formattedCitation":"(see Albright, 2019 for discussion and simulation study)","plainCitation":"(see Albright, 2019 for discussion and simulation study)","noteIndex":0},"citationItems":[{"id":10038,"uris":["http://zotero.org/users/1687755/items/7MXZ3LC6"],"itemData":{"id":10038,"type":"webpage","abstract":"This blog post explains the Bootstrap Confidence Interval Output from the R boot Package.","language":"en-us","title":"boot Package in R: Understanding Bootstrap Confidence Interval Output","URL":"https://blog.methodsconsultants.com/posts/understanding-bootstrap-confidence-interval-output-from-the-r-boot-package/","author":[{"family":"Albright","given":"Jeremy"}],"accessed":{"date-parts":[["2022",8,6]]},"issued":{"date-parts":[["2019"]]}},"label":"page","prefix":"see ","suffix":"for discussion and simulation study"}],"schema":"https://github.com/citation-style-language/schema/raw/master/csl-citation.json"} </w:instrText>
-      </w:r>
-      <w:r>
-        <w:fldChar w:fldCharType="separate"/>
-      </w:r>
-      <w:r>
-        <w:rPr>
-          <w:noProof/>
-        </w:rPr>
-        <w:t>(see Albright, 2019 for discussion and simulation study)</w:t>
-      </w:r>
-      <w:r>
-        <w:fldChar w:fldCharType="end"/>
-      </w:r>
-      <w:r>
-        <w:t xml:space="preserve">. </w:t>
-      </w:r>
-      <w:r>
-        <w:t>C</w:t>
-      </w:r>
-      <w:r>
-        <w:t xml:space="preserve">onfidence intervals were bootstrapped, but the </w:t>
-      </w:r>
-      <w:r>
-        <w:rPr>
-          <w:lang w:val="en-IE"/>
-        </w:rPr>
         <w:t xml:space="preserve">point estimate </w:t>
       </w:r>
       <w:r>
@@ -3844,7 +3783,11 @@
         <w:t>for the width of a</w:t>
       </w:r>
       <w:r>
-        <w:t>n individual’s</w:t>
+        <w:t xml:space="preserve">n </w:t>
+      </w:r>
+      <w:r>
+        <w:lastRenderedPageBreak/>
+        <w:t>individual’s</w:t>
       </w:r>
       <w:r>
         <w:t xml:space="preserve"> </w:t>
@@ -3934,11 +3877,7 @@
         <w:t xml:space="preserve"> illustrates the MAP 95% Confidence Interval widths by domain and trial type, and suggests that widths are fairly consistent, but with exceptions.</w:t>
       </w:r>
       <w:r>
-        <w:t xml:space="preserve"> However, these exceptions cannot be diagnosed as a pattern between trial types or the domains being assessed (e.g., both high and low MAP 95% CI widths </w:t>
-      </w:r>
-      <w:r>
-        <w:lastRenderedPageBreak/>
-        <w:t>for different race IRAPs and shapes-colors IRAPs).</w:t>
+        <w:t xml:space="preserve"> However, these exceptions cannot be diagnosed as a pattern between trial types or the domains being assessed (e.g., both high and low MAP 95% CI widths for different race IRAPs and shapes-colors IRAPs).</w:t>
       </w:r>
       <w:r>
         <w:t xml:space="preserve"> Luckily, the assessment of the utility of the IRAP data at the individual level does not rely on quantifying the width of confidence intervals directly, but instead on three properties of these intervals. </w:t>
@@ -4006,6 +3945,7 @@
           <w:noProof/>
           <w:lang w:val="en-US"/>
         </w:rPr>
+        <w:lastRenderedPageBreak/>
         <w:drawing>
           <wp:inline distT="0" distB="0" distL="0" distR="0" wp14:anchorId="5E22C6BB" wp14:editId="6EBA14B4">
             <wp:extent cx="5943600" cy="5200650"/>
@@ -4049,7 +3989,6 @@
         <w:pStyle w:val="Heading3"/>
       </w:pPr>
       <w:r>
-        <w:lastRenderedPageBreak/>
         <w:t>Proportion</w:t>
       </w:r>
       <w:r>
@@ -4100,7 +4039,7 @@
         <w:fldChar w:fldCharType="begin"/>
       </w:r>
       <w:r>
-        <w:instrText xml:space="preserve"> ADDIN ZOTERO_ITEM CSL_CITATION {"citationID":"ChdKyJlP","properties":{"formattedCitation":"(e.g., from the first publication to the most recent ones: Barnes-Holmes et al., 2006; Kavanagh et al., 2022)","plainCitation":"(e.g., from the first publication to the most recent ones: Barnes-Holmes et al., 2006; Kavanagh et al., 2022)","noteIndex":0},"citationItems":[{"id":1381,"uris":["http://zotero.org/users/1687755/items/A8CJRWUP"],"itemData":{"id":1381,"type":"article-journal","container-title":"The Irish Psychologist","issue":"7","page":"169–177","source":"Google Scholar","title":"Do you really know what you believe? Developing the Implicit Relational Assessment Procedure (IRAP) as a direct measure of implicit beliefs","title-short":"Do you really know what you believe?","volume":"32","author":[{"family":"Barnes-Holmes","given":"Dermot"},{"family":"Barnes-Holmes","given":"Yvonne"},{"family":"Power","given":"Patricia"},{"family":"Hayden","given":"Eilish"},{"family":"Milne","given":"Rebecca"},{"family":"Stewart","given":"Ian"}],"issued":{"date-parts":[["2006"]]}},"label":"page","prefix":"e.g., from the first publication to the most recent ones:"},{"id":"HB9ZXZOR/2jtqtLVb","uris":["http://zotero.org/users/1687755/items/MMAFXVEN"],"itemData":{"id":14064,"type":"article-journal","abstract":"Cognitive perspective-taking research has primarily been conducted under the rubric of theory of mind (ToM), with the core skill believed to involve the correct attribution of mental states to oneself and others as a means of explaining and predicting behavior. Relational frame theory (RFT) has provided a behavioral account of performances on true and false belief protocols by appealing to the three perspective-taking (deictic) relations. The current research sought to investigate the relative strength of cognitive perspective-taking abilities within the context of a false belief vignette and related IRAP. Experiment 1 investigated the impact of block order presentation and vignette stimuli order on IRAP performances. That is, across four conditions, rule order presentations (i.e., vignette consistent vs. vignette inconsistent) and vignette stimuli presentation were manipulated. Results indicated that vignette consistent responding was observed to varying degrees across conditions. To decrease this variability across conditions, Experiment 2 presented a vignette before each block of trials but again the IRAP showed only limited sensitivity to the vignette. The current findings and considerations for future research are discussed in terms of a recently published conceptual analysis of false belief by Kavanagh et al. (2020).","container-title":"The Psychological Record","DOI":"10.1007/s40732-021-00500-y","ISSN":"2163-3452","journalAbbreviation":"Psychol Rec","language":"en","source":"Springer Link","title":"Attempting to Analyze Perspective-Taking with a False Belief Vignette Using the Implicit Relational Assessment Procedure","URL":"https://doi.org/10.1007/s40732-021-00500-y","author":[{"family":"Kavanagh","given":"Deirdre"},{"family":"Barnes-Holmes","given":"Yvonne"},{"family":"Barnes-Holmes","given":"Dermot"}],"accessed":{"date-parts":[["2022",8,17]]},"issued":{"date-parts":[["2022",3,15]]}}}],"schema":"https://github.com/citation-style-language/schema/raw/master/csl-citation.json"} </w:instrText>
+        <w:instrText xml:space="preserve"> ADDIN ZOTERO_ITEM CSL_CITATION {"citationID":"ChdKyJlP","properties":{"formattedCitation":"(e.g., from the first publication to the most recent ones: Barnes-Holmes et al., 2006; Kavanagh et al., 2022)","plainCitation":"(e.g., from the first publication to the most recent ones: Barnes-Holmes et al., 2006; Kavanagh et al., 2022)","noteIndex":0},"citationItems":[{"id":1381,"uris":["http://zotero.org/users/1687755/items/A8CJRWUP"],"itemData":{"id":1381,"type":"article-journal","container-title":"The Irish Psychologist","issue":"7","page":"169–177","source":"Google Scholar","title":"Do you really know what you believe? Developing the Implicit Relational Assessment Procedure (IRAP) as a direct measure of implicit beliefs","title-short":"Do you really know what you believe?","volume":"32","author":[{"family":"Barnes-Holmes","given":"Dermot"},{"family":"Barnes-Holmes","given":"Yvonne"},{"family":"Power","given":"Patricia"},{"family":"Hayden","given":"Eilish"},{"family":"Milne","given":"Rebecca"},{"family":"Stewart","given":"Ian"}],"issued":{"date-parts":[["2006"]]}},"label":"page","prefix":"e.g., from the first publication to the most recent ones:"},{"id":10207,"uris":["http://zotero.org/users/1687755/items/MMAFXVEN"],"itemData":{"id":10207,"type":"article-journal","abstract":"Cognitive perspective-taking research has primarily been conducted under the rubric of theory of mind (ToM), with the core skill believed to involve the correct attribution of mental states to oneself and others as a means of explaining and predicting behavior. Relational frame theory (RFT) has provided a behavioral account of performances on true and false belief protocols by appealing to the three perspective-taking (deictic) relations. The current research sought to investigate the relative strength of cognitive perspective-taking abilities within the context of a false belief vignette and related IRAP. Experiment 1 investigated the impact of block order presentation and vignette stimuli order on IRAP performances. That is, across four conditions, rule order presentations (i.e., vignette consistent vs. vignette inconsistent) and vignette stimuli presentation were manipulated. Results indicated that vignette consistent responding was observed to varying degrees across conditions. To decrease this variability across conditions, Experiment 2 presented a vignette before each block of trials but again the IRAP showed only limited sensitivity to the vignette. The current findings and considerations for future research are discussed in terms of a recently published conceptual analysis of false belief by Kavanagh et al. (2020).","container-title":"The Psychological Record","DOI":"10.1007/s40732-021-00500-y","ISSN":"2163-3452","journalAbbreviation":"Psychol Rec","language":"en","source":"Springer Link","title":"Attempting to Analyze Perspective-Taking with a False Belief Vignette Using the Implicit Relational Assessment Procedure","URL":"https://doi.org/10.1007/s40732-021-00500-y","author":[{"family":"Kavanagh","given":"Deirdre"},{"family":"Barnes-Holmes","given":"Yvonne"},{"family":"Barnes-Holmes","given":"Dermot"}],"accessed":{"date-parts":[["2022",8,17]]},"issued":{"date-parts":[["2022",3,15]]}}}],"schema":"https://github.com/citation-style-language/schema/raw/master/csl-citation.json"} </w:instrText>
       </w:r>
       <w:r>
         <w:fldChar w:fldCharType="separate"/>
@@ -4130,7 +4069,11 @@
         <w:t>’</w:t>
       </w:r>
       <w:r>
-        <w:t xml:space="preserve"> scores on the IRAP should </w:t>
+        <w:t xml:space="preserve"> scores on </w:t>
+      </w:r>
+      <w:r>
+        <w:lastRenderedPageBreak/>
+        <w:t xml:space="preserve">the IRAP should </w:t>
       </w:r>
       <w:r>
         <w:t xml:space="preserve">also </w:t>
@@ -4396,14 +4339,14 @@
         <w:t>Following routine practice</w:t>
       </w:r>
       <w:r>
-        <w:t xml:space="preserve"> in meta-</w:t>
+        <w:t xml:space="preserve"> in meta-analysis</w:t>
+      </w:r>
+      <w:r>
+        <w:t xml:space="preserve">, inverse variance was used as weights in the </w:t>
       </w:r>
       <w:r>
         <w:lastRenderedPageBreak/>
-        <w:t>analysis</w:t>
-      </w:r>
-      <w:r>
-        <w:t>, inverse variance was used as weights in the meta-analytic model</w:t>
+        <w:t>meta-analytic model</w:t>
       </w:r>
       <w:r>
         <w:t xml:space="preserve"> </w:t>
@@ -4600,6 +4543,7 @@
     </w:p>
     <w:p>
       <w:r>
+        <w:lastRenderedPageBreak/>
         <w:t xml:space="preserve">Results </w:t>
       </w:r>
       <w:r>
@@ -4790,11 +4734,7 @@
         <w:t xml:space="preserve"> scores were found to be different from the zero point</w:t>
       </w:r>
       <w:r>
-        <w:t xml:space="preserve">, </w:t>
-      </w:r>
-      <w:r>
-        <w:lastRenderedPageBreak/>
-        <w:t>typically 8%</w:t>
+        <w:t>, typically 8%</w:t>
       </w:r>
       <w:r>
         <w:t>.</w:t>
@@ -4851,6 +4791,7 @@
         <w:pStyle w:val="Heading3"/>
       </w:pPr>
       <w:r>
+        <w:lastRenderedPageBreak/>
         <w:t>Proportion</w:t>
       </w:r>
       <w:r>
@@ -4938,87 +4879,87 @@
         <w:t xml:space="preserve">zero point </w:t>
       </w:r>
       <w:r>
-        <w:t xml:space="preserve">is not actually a neutral reference point for IRAP scores. This has been </w:t>
+        <w:t xml:space="preserve">is not actually a neutral reference point for IRAP scores. This has been described various as a positivity bias </w:t>
+      </w:r>
+      <w:r>
+        <w:fldChar w:fldCharType="begin"/>
+      </w:r>
+      <w:r>
+        <w:instrText xml:space="preserve"> ADDIN ZOTERO_ITEM CSL_CITATION {"citationID":"HkyVXDqb","properties":{"formattedCitation":"(O\\uc0\\u8217{}Shea et al., 2016)","plainCitation":"(O’Shea et al., 2016)","noteIndex":0},"citationItems":[{"id":1998,"uris":["http://zotero.org/users/1687755/items/2J3QG8MQ"],"itemData":{"id":1998,"type":"article-journal","abstract":"How can implicit attitudes best be measured? The Implicit Relational Assessment Procedure (IRAP), unlike the Implicit Association Test (IAT), claims to measure absolute, not just relative, implicit attitudes. In the IRAP, participants make congruent (Fat Person-Active: false; Fat Person-Unhealthy: true) or incongruent (Fat Person-Active: true; Fat Person-Unhealthy: false) responses in different blocks of trials. IRAP experiments have reported positive or neutral implicit attitudes (e.g., neutral attitudes toward fat people) in cases in which negative attitudes are normally found on explicit or other implicit measures. It was hypothesized that these results might reflect a positive framing bias (PFB) that occurs when participants complete the IRAP. Implicit attitudes toward categories with varying prior associations (nonwords, social systems, flowers and insects, thin and fat people) were measured. Three conditions (standard, positive framing, and negative framing) were used to measure whether framing influenced estimates of implicit attitudes. It was found that IRAP scores were influenced by how the task was framed to the participants, that the framing effect was modulated by the strength of prior stimulus associations, and that a default PFB led to an overestimation of positive implicit attitudes when measured by the IRAP. Overall, the findings question the validity of the IRAP as a tool for the measurement of absolute implicit attitudes. A new tool (Simple Implicit Procedure:SIP) for measuring absolute, not just relative, implicit attitudes is proposed. (PsycINFO Database Record","container-title":"Psychological Assessment","DOI":"10.1037/pas0000172","ISSN":"1939-134X","issue":"2","journalAbbreviation":"Psychol Assess","language":"eng","note":"PMID: 26075407","page":"158-170","source":"PubMed","title":"Measuring implicit attitudes: A positive framing bias flaw in the Implicit Relational Assessment Procedure (IRAP)","title-short":"Measuring implicit attitudes","volume":"28","author":[{"family":"O'Shea","given":"Brian"},{"family":"Watson","given":"Derrick G."},{"family":"Brown","given":"Gordon D. A."}],"issued":{"date-parts":[["2016",2]]}}}],"schema":"https://github.com/citation-style-language/schema/raw/master/csl-citation.json"} </w:instrText>
+      </w:r>
+      <w:r>
+        <w:fldChar w:fldCharType="separate"/>
+      </w:r>
+      <w:r>
+        <w:rPr>
+          <w:rFonts w:cs="CMU Serif Roman"/>
+          <w:lang w:val="en-GB"/>
+        </w:rPr>
+        <w:t>(O’Shea et al., 2016)</w:t>
+      </w:r>
+      <w:r>
+        <w:fldChar w:fldCharType="end"/>
+      </w:r>
+      <w:r>
+        <w:t>,</w:t>
+      </w:r>
+      <w:r>
+        <w:t xml:space="preserve"> the Single Trial Type Dominance Effect </w:t>
+      </w:r>
+      <w:r>
+        <w:fldChar w:fldCharType="begin"/>
+      </w:r>
+      <w:r>
+        <w:instrText xml:space="preserve"> ADDIN ZOTERO_ITEM CSL_CITATION {"citationID":"6dUjhQTk","properties":{"formattedCitation":"(Finn et al., 2017)","plainCitation":"(Finn et al., 2017)","noteIndex":0},"citationItems":[{"id":2891,"uris":["http://zotero.org/users/1687755/items/NY545ZYM"],"itemData":{"id":2891,"type":"article-journal","abstract":"The Implicit Relational Assessment Procedure (IRAP) has been used as a measure of implicit cognition and has been used to analyze the dynamics of arbitrarily applicable relational responding. The current study uses the IRAP for the latter purpose. Specifically, the current research focuses on a pattern of responding observed in a previously published IRAP study that was difficult to explain using existing conceptual analyses. The pattern is referred to as the single-trial-type dominance effect because one of the IRAP trial types produces an effect that is significantly larger than that of the other three. Based on a post hoc explanation provided in a previously published article, the first experiment in the current series explored the impact of prior experimental experience on the single-trial-type dominance effect. The results indicated that the effect was larger for participants who reported high levels of experimental experience (M = 32.3 previous experiments) versus those who did not (M = 2.5 previous experiments). In the second experiment, participants were required to read out loud the stimuli presented on each trial and the response option they chose. The effect of experimental experience was absent, but the single-trial-type dominance effect remained. In the third experiment, a different set of stimuli than those used in the first two experiments was used in the IRAP, and a significant single-trial-type dominance effect was no longer observed. The results obtained from the three experiments led inductively to the development of a new model of the variables involved in producing IRAP effects—the differential arbitrarily applicable relational responding effects (DAARRE) model—which is presented in the General Discussion.","container-title":"The Psychological Record","DOI":"10.1007/s40732-017-0262-z","ISSN":"0033-2933, 2163-3452","journalAbbreviation":"Psychol Rec","language":"en","page":"1-15","source":"link-springer-com.jproxy.nuim.ie","title":"Exploring the Single-Trial-Type-Dominance-Effect in the IRAP: Developing a Differential Arbitrarily Applicable Relational Responding Effects (DAARRE) Model","title-short":"Exploring the Single-Trial-Type-Dominance-Effect in the IRAP","author":[{"family":"Finn","given":"Martin"},{"family":"Barnes-Holmes","given":"Dermot"},{"family":"McEnteggart","given":"Ciara"}],"issued":{"date-parts":[["2017",12,21]]}}}],"schema":"https://github.com/citation-style-language/schema/raw/master/csl-citation.json"} </w:instrText>
+      </w:r>
+      <w:r>
+        <w:fldChar w:fldCharType="separate"/>
+      </w:r>
+      <w:r>
+        <w:rPr>
+          <w:noProof/>
+        </w:rPr>
+        <w:t>(Finn et al., 2017)</w:t>
+      </w:r>
+      <w:r>
+        <w:fldChar w:fldCharType="end"/>
+      </w:r>
+      <w:r>
+        <w:t>, or the generic pattern among IRAP effects</w:t>
+      </w:r>
+      <w:r>
+        <w:t xml:space="preserve"> </w:t>
+      </w:r>
+      <w:r>
+        <w:fldChar w:fldCharType="begin"/>
+      </w:r>
+      <w:r>
+        <w:instrText xml:space="preserve"> ADDIN ZOTERO_ITEM CSL_CITATION {"citationID":"8sWyF45R","properties":{"formattedCitation":"(Hussey &amp; Drake, 2020b)","plainCitation":"(Hussey &amp; Drake, 2020b)","noteIndex":0},"citationItems":[{"id":10028,"uris":["http://zotero.org/users/1687755/items/NYFP8WZC"],"itemData":{"id":10028,"type":"article","abstract":"Several recent articles have reached the same conclusion that effects on the Implicit Relational Assessment Procedure (IRAP) are biased in some way or demonstrate generic patterns of effect regardless of what domain is being assessed. Multiple accounts have been advanced to explain why this might be the case. However, no work has sought to either (a) precisely estimate this generic effect or (b) consider its implications for the validity of conclusions in published and future research. This study used a large open dataset (N = 753) of IRAPs capturing implicit evaluations in multiple domains. Results demonstrated a specific generic pattern among IRAP effects that was common across domains. The majority of variance in IRAP effects is attributable to the generic pattern rather than the domain being assessed. The IRAP is therefore relatively insensitive to the attitudes or learning histories that it is intended to assess, and effects on the task are heavily confounded. The existence of the generic pattern may also undermine the validity of many conclusions made in the published IRAP literature.","DOI":"10.31234/osf.io/sp6jx","language":"en-us","publisher":"PsyArXiv","source":"OSF Preprints","title":"The Implicit Relational Assessment Procedure is not very sensitive to the attitudes and learning histories it is used to assess","URL":"https://psyarxiv.com/sp6jx/","author":[{"family":"Hussey","given":"Ian"},{"family":"Drake","given":"Chad E."}],"accessed":{"date-parts":[["2022",8,8]]},"issued":{"date-parts":[["2020",6,15]]}}}],"schema":"https://github.com/citation-style-language/schema/raw/master/csl-citation.json"} </w:instrText>
+      </w:r>
+      <w:r>
+        <w:fldChar w:fldCharType="separate"/>
+      </w:r>
+      <w:r>
+        <w:rPr>
+          <w:noProof/>
+        </w:rPr>
+        <w:t>(Hussey &amp; Drake, 2020b)</w:t>
+      </w:r>
+      <w:r>
+        <w:fldChar w:fldCharType="end"/>
+      </w:r>
+      <w:r>
+        <w:t>.</w:t>
+      </w:r>
+      <w:r>
+        <w:t xml:space="preserve"> </w:t>
+      </w:r>
+      <w:r>
+        <w:t xml:space="preserve">Regardless of what label is used, there </w:t>
       </w:r>
       <w:r>
         <w:lastRenderedPageBreak/>
-        <w:t xml:space="preserve">described various as a positivity bias </w:t>
-      </w:r>
-      <w:r>
-        <w:fldChar w:fldCharType="begin"/>
-      </w:r>
-      <w:r>
-        <w:instrText xml:space="preserve"> ADDIN ZOTERO_ITEM CSL_CITATION {"citationID":"HkyVXDqb","properties":{"formattedCitation":"(O\\uc0\\u8217{}Shea et al., 2016)","plainCitation":"(O’Shea et al., 2016)","noteIndex":0},"citationItems":[{"id":1998,"uris":["http://zotero.org/users/1687755/items/2J3QG8MQ"],"itemData":{"id":1998,"type":"article-journal","abstract":"How can implicit attitudes best be measured? The Implicit Relational Assessment Procedure (IRAP), unlike the Implicit Association Test (IAT), claims to measure absolute, not just relative, implicit attitudes. In the IRAP, participants make congruent (Fat Person-Active: false; Fat Person-Unhealthy: true) or incongruent (Fat Person-Active: true; Fat Person-Unhealthy: false) responses in different blocks of trials. IRAP experiments have reported positive or neutral implicit attitudes (e.g., neutral attitudes toward fat people) in cases in which negative attitudes are normally found on explicit or other implicit measures. It was hypothesized that these results might reflect a positive framing bias (PFB) that occurs when participants complete the IRAP. Implicit attitudes toward categories with varying prior associations (nonwords, social systems, flowers and insects, thin and fat people) were measured. Three conditions (standard, positive framing, and negative framing) were used to measure whether framing influenced estimates of implicit attitudes. It was found that IRAP scores were influenced by how the task was framed to the participants, that the framing effect was modulated by the strength of prior stimulus associations, and that a default PFB led to an overestimation of positive implicit attitudes when measured by the IRAP. Overall, the findings question the validity of the IRAP as a tool for the measurement of absolute implicit attitudes. A new tool (Simple Implicit Procedure:SIP) for measuring absolute, not just relative, implicit attitudes is proposed. (PsycINFO Database Record","container-title":"Psychological Assessment","DOI":"10.1037/pas0000172","ISSN":"1939-134X","issue":"2","journalAbbreviation":"Psychol Assess","language":"eng","note":"PMID: 26075407","page":"158-170","source":"PubMed","title":"Measuring implicit attitudes: A positive framing bias flaw in the Implicit Relational Assessment Procedure (IRAP)","title-short":"Measuring implicit attitudes","volume":"28","author":[{"family":"O'Shea","given":"Brian"},{"family":"Watson","given":"Derrick G."},{"family":"Brown","given":"Gordon D. A."}],"issued":{"date-parts":[["2016",2]]}}}],"schema":"https://github.com/citation-style-language/schema/raw/master/csl-citation.json"} </w:instrText>
-      </w:r>
-      <w:r>
-        <w:fldChar w:fldCharType="separate"/>
-      </w:r>
-      <w:r>
-        <w:rPr>
-          <w:rFonts w:cs="CMU Serif Roman"/>
-          <w:lang w:val="en-GB"/>
-        </w:rPr>
-        <w:t>(O’Shea et al., 2016)</w:t>
-      </w:r>
-      <w:r>
-        <w:fldChar w:fldCharType="end"/>
-      </w:r>
-      <w:r>
-        <w:t>,</w:t>
-      </w:r>
-      <w:r>
-        <w:t xml:space="preserve"> the Single Trial Type Dominance Effect </w:t>
-      </w:r>
-      <w:r>
-        <w:fldChar w:fldCharType="begin"/>
-      </w:r>
-      <w:r>
-        <w:instrText xml:space="preserve"> ADDIN ZOTERO_ITEM CSL_CITATION {"citationID":"6dUjhQTk","properties":{"formattedCitation":"(Finn et al., 2017)","plainCitation":"(Finn et al., 2017)","noteIndex":0},"citationItems":[{"id":2891,"uris":["http://zotero.org/users/1687755/items/NY545ZYM"],"itemData":{"id":2891,"type":"article-journal","abstract":"The Implicit Relational Assessment Procedure (IRAP) has been used as a measure of implicit cognition and has been used to analyze the dynamics of arbitrarily applicable relational responding. The current study uses the IRAP for the latter purpose. Specifically, the current research focuses on a pattern of responding observed in a previously published IRAP study that was difficult to explain using existing conceptual analyses. The pattern is referred to as the single-trial-type dominance effect because one of the IRAP trial types produces an effect that is significantly larger than that of the other three. Based on a post hoc explanation provided in a previously published article, the first experiment in the current series explored the impact of prior experimental experience on the single-trial-type dominance effect. The results indicated that the effect was larger for participants who reported high levels of experimental experience (M = 32.3 previous experiments) versus those who did not (M = 2.5 previous experiments). In the second experiment, participants were required to read out loud the stimuli presented on each trial and the response option they chose. The effect of experimental experience was absent, but the single-trial-type dominance effect remained. In the third experiment, a different set of stimuli than those used in the first two experiments was used in the IRAP, and a significant single-trial-type dominance effect was no longer observed. The results obtained from the three experiments led inductively to the development of a new model of the variables involved in producing IRAP effects—the differential arbitrarily applicable relational responding effects (DAARRE) model—which is presented in the General Discussion.","container-title":"The Psychological Record","DOI":"10.1007/s40732-017-0262-z","ISSN":"0033-2933, 2163-3452","journalAbbreviation":"Psychol Rec","language":"en","page":"1-15","source":"link-springer-com.jproxy.nuim.ie","title":"Exploring the Single-Trial-Type-Dominance-Effect in the IRAP: Developing a Differential Arbitrarily Applicable Relational Responding Effects (DAARRE) Model","title-short":"Exploring the Single-Trial-Type-Dominance-Effect in the IRAP","author":[{"family":"Finn","given":"Martin"},{"family":"Barnes-Holmes","given":"Dermot"},{"family":"McEnteggart","given":"Ciara"}],"issued":{"date-parts":[["2017",12,21]]}}}],"schema":"https://github.com/citation-style-language/schema/raw/master/csl-citation.json"} </w:instrText>
-      </w:r>
-      <w:r>
-        <w:fldChar w:fldCharType="separate"/>
-      </w:r>
-      <w:r>
-        <w:rPr>
-          <w:noProof/>
-        </w:rPr>
-        <w:t>(Finn et al., 2017)</w:t>
-      </w:r>
-      <w:r>
-        <w:fldChar w:fldCharType="end"/>
-      </w:r>
-      <w:r>
-        <w:t>, or the generic pattern among IRAP effects</w:t>
-      </w:r>
-      <w:r>
-        <w:t xml:space="preserve"> </w:t>
-      </w:r>
-      <w:r>
-        <w:fldChar w:fldCharType="begin"/>
-      </w:r>
-      <w:r>
-        <w:instrText xml:space="preserve"> ADDIN ZOTERO_ITEM CSL_CITATION {"citationID":"8sWyF45R","properties":{"formattedCitation":"(Hussey &amp; Drake, 2020b)","plainCitation":"(Hussey &amp; Drake, 2020b)","noteIndex":0},"citationItems":[{"id":10028,"uris":["http://zotero.org/users/1687755/items/NYFP8WZC"],"itemData":{"id":10028,"type":"article","abstract":"Several recent articles have reached the same conclusion that effects on the Implicit Relational Assessment Procedure (IRAP) are biased in some way or demonstrate generic patterns of effect regardless of what domain is being assessed. Multiple accounts have been advanced to explain why this might be the case. However, no work has sought to either (a) precisely estimate this generic effect or (b) consider its implications for the validity of conclusions in published and future research. This study used a large open dataset (N = 753) of IRAPs capturing implicit evaluations in multiple domains. Results demonstrated a specific generic pattern among IRAP effects that was common across domains. The majority of variance in IRAP effects is attributable to the generic pattern rather than the domain being assessed. The IRAP is therefore relatively insensitive to the attitudes or learning histories that it is intended to assess, and effects on the task are heavily confounded. The existence of the generic pattern may also undermine the validity of many conclusions made in the published IRAP literature.","DOI":"10.31234/osf.io/sp6jx","language":"en-us","publisher":"PsyArXiv","source":"OSF Preprints","title":"The Implicit Relational Assessment Procedure is not very sensitive to the attitudes and learning histories it is used to assess","URL":"https://psyarxiv.com/sp6jx/","author":[{"family":"Hussey","given":"Ian"},{"family":"Drake","given":"Chad E."}],"accessed":{"date-parts":[["2022",8,8]]},"issued":{"date-parts":[["2020",6,15]]}}}],"schema":"https://github.com/citation-style-language/schema/raw/master/csl-citation.json"} </w:instrText>
-      </w:r>
-      <w:r>
-        <w:fldChar w:fldCharType="separate"/>
-      </w:r>
-      <w:r>
-        <w:rPr>
-          <w:noProof/>
-        </w:rPr>
-        <w:t>(Hussey &amp; Drake, 2020b)</w:t>
-      </w:r>
-      <w:r>
-        <w:fldChar w:fldCharType="end"/>
-      </w:r>
-      <w:r>
-        <w:t>.</w:t>
-      </w:r>
-      <w:r>
-        <w:t xml:space="preserve"> </w:t>
-      </w:r>
-      <w:r>
-        <w:t xml:space="preserve">Regardless of what label is used, there appears to be consensus that deviation from the zero point is often not exclusively due to the relation among the </w:t>
+        <w:t xml:space="preserve">appears to be consensus that deviation from the zero point is often not exclusively due to the relation among the </w:t>
       </w:r>
       <w:r>
         <w:t>sample</w:t>
@@ -5191,7 +5132,11 @@
         <w:fldChar w:fldCharType="end"/>
       </w:r>
       <w:r>
-        <w:t xml:space="preserve">, whose formula </w:t>
+        <w:t xml:space="preserve">, whose </w:t>
+      </w:r>
+      <w:r>
+        <w:lastRenderedPageBreak/>
+        <w:t xml:space="preserve">formula </w:t>
       </w:r>
       <w:r>
         <w:t>(p.2)</w:t>
@@ -5407,11 +5352,7 @@
         <w:t xml:space="preserve">calculated and its 95% Confidence Intervals </w:t>
       </w:r>
       <w:r>
-        <w:t xml:space="preserve">estimated via </w:t>
-      </w:r>
-      <w:r>
-        <w:lastRenderedPageBreak/>
-        <w:t xml:space="preserve">bootstrapping. </w:t>
+        <w:t xml:space="preserve">estimated via bootstrapping. </w:t>
       </w:r>
       <w:r>
         <w:t xml:space="preserve">In order to only compare like with like, </w:t>
@@ -5683,7 +5624,11 @@
         <w:t xml:space="preserve">. </w:t>
       </w:r>
       <w:r>
-        <w:t xml:space="preserve">As there was little detectable variation between individuals’ </w:t>
+        <w:t xml:space="preserve">As there was </w:t>
+      </w:r>
+      <w:r>
+        <w:lastRenderedPageBreak/>
+        <w:t xml:space="preserve">little detectable variation between individuals’ </w:t>
       </w:r>
       <w:r>
         <w:rPr>
@@ -5877,7 +5822,11 @@
         <w:t xml:space="preserve"> (</w:t>
       </w:r>
       <w:r>
-        <w:t xml:space="preserve">in which case the individual </w:t>
+        <w:t xml:space="preserve">in </w:t>
+      </w:r>
+      <w:r>
+        <w:lastRenderedPageBreak/>
+        <w:t xml:space="preserve">which case the individual </w:t>
       </w:r>
       <w:r>
         <w:t>could meaningfully be said to be</w:t>
@@ -5925,11 +5874,7 @@
         <w:t>lies on the continuum</w:t>
       </w:r>
       <w:r>
-        <w:t xml:space="preserve">). If most participants lie </w:t>
-      </w:r>
-      <w:r>
-        <w:lastRenderedPageBreak/>
-        <w:t xml:space="preserve">within a large portion of all observed scores, and there is assume that there should be genuine variation between individuals, then </w:t>
+        <w:t xml:space="preserve">). If most participants lie within a large portion of all observed scores, and there is assume that there should be genuine variation between individuals, then </w:t>
       </w:r>
       <w:r>
         <w:t xml:space="preserve">the scale may have little utility. </w:t>
@@ -6127,7 +6072,11 @@
         <w:t xml:space="preserve">the </w:t>
       </w:r>
       <w:r>
-        <w:t>observed range covered by individual intervals</w:t>
+        <w:t xml:space="preserve">observed range covered by individual </w:t>
+      </w:r>
+      <w:r>
+        <w:lastRenderedPageBreak/>
+        <w:t>intervals</w:t>
       </w:r>
       <w:r>
         <w:t xml:space="preserve"> </w:t>
@@ -6501,6 +6450,7 @@
         <w:pStyle w:val="Heading3"/>
       </w:pPr>
       <w:r>
+        <w:lastRenderedPageBreak/>
         <w:t>Proportion</w:t>
       </w:r>
       <w:r>
@@ -6594,11 +6544,7 @@
         <w:t>5</w:t>
       </w:r>
       <w:r>
-        <w:t xml:space="preserve">, upper panel, PI </w:t>
-      </w:r>
-      <w:r>
-        <w:lastRenderedPageBreak/>
-        <w:t>scores)</w:t>
+        <w:t>, upper panel, PI scores)</w:t>
       </w:r>
       <w:r>
         <w:t>.</w:t>
@@ -7109,7 +7055,11 @@
         <w:t>D</w:t>
       </w:r>
       <w:r>
-        <w:t xml:space="preserve"> scored data on both measures, as the most commonly employed scoring method. </w:t>
+        <w:t xml:space="preserve"> scored data on both measures, </w:t>
+      </w:r>
+      <w:r>
+        <w:lastRenderedPageBreak/>
+        <w:t xml:space="preserve">as the most commonly employed scoring method. </w:t>
       </w:r>
       <w:r>
         <w:t>Note that, because of necessary changes to the random effect model specifications (see next section</w:t>
@@ -7137,11 +7087,7 @@
         <w:t>D</w:t>
       </w:r>
       <w:r>
-        <w:t xml:space="preserve"> scores and their confidence intervals for every domain can be found in Figure 2S in the supplementary </w:t>
-      </w:r>
-      <w:r>
-        <w:lastRenderedPageBreak/>
-        <w:t>materials.</w:t>
+        <w:t xml:space="preserve"> scores and their confidence intervals for every domain can be found in Figure 2S in the supplementary materials.</w:t>
       </w:r>
       <w:r>
         <w:t xml:space="preserve"> Analogous to Figure 1S, the MAP IAT </w:t>
@@ -7395,7 +7341,11 @@
         <w:t xml:space="preserve"> than </w:t>
       </w:r>
       <w:r>
-        <w:t xml:space="preserve">for the </w:t>
+        <w:t xml:space="preserve">for </w:t>
+      </w:r>
+      <w:r>
+        <w:lastRenderedPageBreak/>
+        <w:t xml:space="preserve">the </w:t>
       </w:r>
       <w:r>
         <w:t xml:space="preserve">IRAP </w:t>
@@ -7746,11 +7696,7 @@
         <w:t xml:space="preserve"> scores 95% Confidence Intervals in each domain can be found in Figure 6S in the supplementary materials. </w:t>
       </w:r>
       <w:r>
-        <w:t xml:space="preserve">The same modifications to the fixed and random </w:t>
-      </w:r>
-      <w:r>
-        <w:lastRenderedPageBreak/>
-        <w:t xml:space="preserve">effects were made as model 4. </w:t>
+        <w:t xml:space="preserve">The same modifications to the fixed and random effects were made as model 4. </w:t>
       </w:r>
       <w:r>
         <w:t xml:space="preserve">The </w:t>
@@ -7932,6 +7878,7 @@
           <w:b/>
           <w:bCs/>
         </w:rPr>
+        <w:lastRenderedPageBreak/>
         <w:t xml:space="preserve">Figure </w:t>
       </w:r>
       <w:r>
@@ -8040,13 +7987,8 @@
       <w:r>
         <w:t xml:space="preserve">In contrast to the conclusions of </w:t>
       </w:r>
-      <w:proofErr w:type="spellStart"/>
-      <w:r>
-        <w:t>Vahey</w:t>
-      </w:r>
-      <w:proofErr w:type="spellEnd"/>
-      <w:r>
-        <w:t xml:space="preserve"> et al.</w:t>
+      <w:r>
+        <w:t>Vahey et al.</w:t>
       </w:r>
       <w:r>
         <w:t>’s</w:t>
@@ -8118,85 +8060,85 @@
         <w:t xml:space="preserve">that </w:t>
       </w:r>
       <w:r>
-        <w:t xml:space="preserve">the IRAP does not </w:t>
+        <w:t>the IRAP does not have utility at the individual level</w:t>
+      </w:r>
+      <w:r>
+        <w:t>.</w:t>
+      </w:r>
+      <w:r>
+        <w:t xml:space="preserve"> </w:t>
+      </w:r>
+      <w:r>
+        <w:t xml:space="preserve">A given </w:t>
+      </w:r>
+      <w:r>
+        <w:t xml:space="preserve">IRAP </w:t>
+      </w:r>
+      <w:r>
+        <w:rPr>
+          <w:i/>
+          <w:iCs/>
+        </w:rPr>
+        <w:t>D</w:t>
+      </w:r>
+      <w:r>
+        <w:t xml:space="preserve"> score’s confidence intervals are likely to be very wide (</w:t>
+      </w:r>
+      <w:r>
+        <w:t xml:space="preserve">i.e., </w:t>
+      </w:r>
+      <w:r>
+        <w:t xml:space="preserve">a given participant’s </w:t>
+      </w:r>
+      <w:r>
+        <w:rPr>
+          <w:i/>
+          <w:iCs/>
+        </w:rPr>
+        <w:t>D</w:t>
+      </w:r>
+      <w:r>
+        <w:t xml:space="preserve"> </w:t>
+      </w:r>
+      <w:r>
+        <w:t xml:space="preserve">score </w:t>
+      </w:r>
+      <w:r>
+        <w:t>±0.66)</w:t>
+      </w:r>
+      <w:r>
+        <w:t>,</w:t>
+      </w:r>
+      <w:r>
+        <w:t xml:space="preserve"> </w:t>
+      </w:r>
+      <w:r>
+        <w:t xml:space="preserve">with the </w:t>
+      </w:r>
+      <w:r>
+        <w:t>result that</w:t>
+      </w:r>
+      <w:r>
+        <w:t>,</w:t>
+      </w:r>
+      <w:r>
+        <w:t xml:space="preserve"> </w:t>
+      </w:r>
+      <w:r>
+        <w:t>in the great majority of cases</w:t>
+      </w:r>
+      <w:r>
+        <w:t>,</w:t>
+      </w:r>
+      <w:r>
+        <w:t xml:space="preserve"> </w:t>
+      </w:r>
+      <w:r>
+        <w:t xml:space="preserve">no IRAP effect is detectible at the </w:t>
       </w:r>
       <w:r>
         <w:lastRenderedPageBreak/>
-        <w:t>have utility at the individual level</w:t>
-      </w:r>
-      <w:r>
-        <w:t>.</w:t>
-      </w:r>
-      <w:r>
-        <w:t xml:space="preserve"> </w:t>
-      </w:r>
-      <w:r>
-        <w:t xml:space="preserve">A given </w:t>
-      </w:r>
-      <w:r>
-        <w:t xml:space="preserve">IRAP </w:t>
-      </w:r>
-      <w:r>
-        <w:rPr>
-          <w:i/>
-          <w:iCs/>
-        </w:rPr>
-        <w:t>D</w:t>
-      </w:r>
-      <w:r>
-        <w:t xml:space="preserve"> score’s confidence intervals are likely to be very wide (</w:t>
-      </w:r>
-      <w:r>
-        <w:t xml:space="preserve">i.e., </w:t>
-      </w:r>
-      <w:r>
-        <w:t xml:space="preserve">a given participant’s </w:t>
-      </w:r>
-      <w:r>
-        <w:rPr>
-          <w:i/>
-          <w:iCs/>
-        </w:rPr>
-        <w:t>D</w:t>
-      </w:r>
-      <w:r>
-        <w:t xml:space="preserve"> </w:t>
-      </w:r>
-      <w:r>
-        <w:t xml:space="preserve">score </w:t>
-      </w:r>
-      <w:r>
-        <w:t>±0.66)</w:t>
-      </w:r>
-      <w:r>
-        <w:t>,</w:t>
-      </w:r>
-      <w:r>
-        <w:t xml:space="preserve"> </w:t>
-      </w:r>
-      <w:r>
-        <w:t xml:space="preserve">with the </w:t>
-      </w:r>
-      <w:r>
-        <w:t>result that</w:t>
-      </w:r>
-      <w:r>
-        <w:t>,</w:t>
-      </w:r>
-      <w:r>
-        <w:t xml:space="preserve"> </w:t>
-      </w:r>
-      <w:r>
-        <w:t>in the great majority of cases</w:t>
-      </w:r>
-      <w:r>
-        <w:t>,</w:t>
-      </w:r>
-      <w:r>
-        <w:t xml:space="preserve"> </w:t>
-      </w:r>
-      <w:r>
-        <w:t>no IRAP effect is detectible at the individual level</w:t>
+        <w:t>individual level</w:t>
       </w:r>
       <w:r>
         <w:t xml:space="preserve"> (92%)</w:t>
@@ -8629,6 +8571,7 @@
     </w:p>
     <w:p>
       <w:r>
+        <w:lastRenderedPageBreak/>
         <w:t xml:space="preserve">Results of a second set of </w:t>
       </w:r>
       <w:r>
@@ -8691,11 +8634,7 @@
         <w:t xml:space="preserve"> recently argued, </w:t>
       </w:r>
       <w:r>
-        <w:t xml:space="preserve">like many implicit measures in that it is a noisy </w:t>
-      </w:r>
-      <w:r>
-        <w:lastRenderedPageBreak/>
-        <w:t xml:space="preserve">measure at the individual level, </w:t>
+        <w:t xml:space="preserve">like many implicit measures in that it is a noisy measure at the individual level, </w:t>
       </w:r>
       <w:r>
         <w:t xml:space="preserve">or </w:t>
@@ -8903,7 +8842,11 @@
         <w:t>imprecise</w:t>
       </w:r>
       <w:r>
-        <w:t xml:space="preserve"> estimation of individual level effects as </w:t>
+        <w:t xml:space="preserve"> estimation of </w:t>
+      </w:r>
+      <w:r>
+        <w:lastRenderedPageBreak/>
+        <w:t xml:space="preserve">individual level effects as </w:t>
       </w:r>
       <w:r>
         <w:t>any</w:t>
@@ -8982,11 +8925,7 @@
         <w:t>ther forms of improvemen</w:t>
       </w:r>
       <w:r>
-        <w:t xml:space="preserve">t to the task itself are likely </w:t>
-      </w:r>
-      <w:r>
-        <w:lastRenderedPageBreak/>
-        <w:t xml:space="preserve">necessary. </w:t>
+        <w:t xml:space="preserve">t to the task itself are likely necessary. </w:t>
       </w:r>
       <w:r>
         <w:t xml:space="preserve">From a behavioral perspective, it appears that there is a need to </w:t>
@@ -9314,6 +9253,7 @@
           <w:i/>
           <w:iCs/>
         </w:rPr>
+        <w:lastRenderedPageBreak/>
         <w:t>Perspectives on Psychological Science</w:t>
       </w:r>
       <w:r>
@@ -9390,28 +9330,7 @@
         <w:rPr>
           <w:rFonts w:cs="CMU Serif Roman"/>
         </w:rPr>
-        <w:t xml:space="preserve">De </w:t>
-      </w:r>
-      <w:proofErr w:type="spellStart"/>
-      <w:r>
-        <w:rPr>
-          <w:rFonts w:cs="CMU Serif Roman"/>
-        </w:rPr>
-        <w:t>Schryver</w:t>
-      </w:r>
-      <w:proofErr w:type="spellEnd"/>
-      <w:r>
-        <w:rPr>
-          <w:rFonts w:cs="CMU Serif Roman"/>
-        </w:rPr>
-        <w:t xml:space="preserve">, M., Hussey, I., De Neve, J., Cartwright, A., &amp; Barnes-Holmes, D. (2018). The PIIRAP: An alternative scoring algorithm for the IRAP using a probabilistic </w:t>
-      </w:r>
-      <w:r>
-        <w:rPr>
-          <w:rFonts w:cs="CMU Serif Roman"/>
-        </w:rPr>
-        <w:lastRenderedPageBreak/>
-        <w:t xml:space="preserve">semiparametric effect size measure. </w:t>
+        <w:t xml:space="preserve">De Schryver, M., Hussey, I., De Neve, J., Cartwright, A., &amp; Barnes-Holmes, D. (2018). The PIIRAP: An alternative scoring algorithm for the IRAP using a probabilistic semiparametric effect size measure. </w:t>
       </w:r>
       <w:r>
         <w:rPr>
@@ -9705,7 +9624,14 @@
         <w:rPr>
           <w:rFonts w:cs="CMU Serif Roman"/>
         </w:rPr>
-        <w:t xml:space="preserve">, E., Hofmann, W., Hughes, S., Hussey, I., Jordan, C., Kirby, T. A., Lai, C. K., Lang, J. W. B., Lindgren, K. P., Maison, D., </w:t>
+        <w:t xml:space="preserve">, E., Hofmann, W., Hughes, S., Hussey, I., Jordan, C., Kirby, T. A., </w:t>
+      </w:r>
+      <w:r>
+        <w:rPr>
+          <w:rFonts w:cs="CMU Serif Roman"/>
+        </w:rPr>
+        <w:lastRenderedPageBreak/>
+        <w:t xml:space="preserve">Lai, C. K., Lang, J. W. B., Lindgren, K. P., Maison, D., </w:t>
       </w:r>
       <w:proofErr w:type="spellStart"/>
       <w:r>
@@ -9817,21 +9743,7 @@
         <w:rPr>
           <w:rFonts w:cs="CMU Serif Roman"/>
         </w:rPr>
-        <w:t xml:space="preserve">Greenwald, A. G., </w:t>
-      </w:r>
-      <w:proofErr w:type="spellStart"/>
-      <w:r>
-        <w:rPr>
-          <w:rFonts w:cs="CMU Serif Roman"/>
-        </w:rPr>
-        <w:t>Nosek</w:t>
-      </w:r>
-      <w:proofErr w:type="spellEnd"/>
-      <w:r>
-        <w:rPr>
-          <w:rFonts w:cs="CMU Serif Roman"/>
-        </w:rPr>
-        <w:t xml:space="preserve">, B. A., &amp; Banaji, M. R. (2003). Understanding and using the Implicit Association Test: I. An improved scoring algorithm. </w:t>
+        <w:t xml:space="preserve">Greenwald, A. G., Nosek, B. A., &amp; Banaji, M. R. (2003). Understanding and using the Implicit Association Test: I. An improved scoring algorithm. </w:t>
       </w:r>
       <w:r>
         <w:rPr>
@@ -9873,7 +9785,6 @@
         <w:rPr>
           <w:rFonts w:cs="CMU Serif Roman"/>
         </w:rPr>
-        <w:lastRenderedPageBreak/>
         <w:t xml:space="preserve">Higgins, J., &amp; Thomas, J. (2022). </w:t>
       </w:r>
       <w:r>
@@ -9966,6 +9877,7 @@
           <w:i/>
           <w:iCs/>
         </w:rPr>
+        <w:lastRenderedPageBreak/>
         <w:t>The Psychological Record</w:t>
       </w:r>
       <w:r>
@@ -9994,7 +9906,6 @@
         <w:pStyle w:val="Bibliography"/>
         <w:rPr>
           <w:rFonts w:cs="CMU Serif Roman"/>
-          <w:lang w:val="nb-NO"/>
         </w:rPr>
       </w:pPr>
       <w:r>
@@ -10003,21 +9914,17 @@
         </w:rPr>
         <w:t xml:space="preserve">Hussey, I., &amp; Drake, C. E. (2020a). The Implicit Relational Assessment Procedure demonstrates poor internal consistency and test-retest reliability: A meta-analysis. </w:t>
       </w:r>
-      <w:proofErr w:type="spellStart"/>
-      <w:r>
-        <w:rPr>
-          <w:rFonts w:cs="CMU Serif Roman"/>
-          <w:i/>
-          <w:iCs/>
-          <w:lang w:val="nb-NO"/>
+      <w:r>
+        <w:rPr>
+          <w:rFonts w:cs="CMU Serif Roman"/>
+          <w:i/>
+          <w:iCs/>
         </w:rPr>
         <w:t>Preprint</w:t>
       </w:r>
-      <w:proofErr w:type="spellEnd"/>
-      <w:r>
-        <w:rPr>
-          <w:rFonts w:cs="CMU Serif Roman"/>
-          <w:lang w:val="nb-NO"/>
+      <w:r>
+        <w:rPr>
+          <w:rFonts w:cs="CMU Serif Roman"/>
         </w:rPr>
         <w:t>. https://doi.org/10.31234/osf.io/ge3k7</w:t>
       </w:r>
@@ -10029,21 +9936,11 @@
           <w:rFonts w:cs="CMU Serif Roman"/>
         </w:rPr>
       </w:pPr>
-      <w:proofErr w:type="spellStart"/>
-      <w:r>
-        <w:rPr>
-          <w:rFonts w:cs="CMU Serif Roman"/>
-          <w:lang w:val="nb-NO"/>
-        </w:rPr>
-        <w:t>Hussey</w:t>
-      </w:r>
-      <w:proofErr w:type="spellEnd"/>
-      <w:r>
-        <w:rPr>
-          <w:rFonts w:cs="CMU Serif Roman"/>
-          <w:lang w:val="nb-NO"/>
-        </w:rPr>
-        <w:t xml:space="preserve">, I., &amp; Drake, C. E. (2020b). </w:t>
+      <w:r>
+        <w:rPr>
+          <w:rFonts w:cs="CMU Serif Roman"/>
+        </w:rPr>
+        <w:t xml:space="preserve">Hussey, I., &amp; Drake, C. E. (2020b). </w:t>
       </w:r>
       <w:r>
         <w:rPr>
@@ -10085,49 +9982,49 @@
         <w:rPr>
           <w:rFonts w:cs="CMU Serif Roman"/>
         </w:rPr>
-        <w:t xml:space="preserve">Hussey, I., Hughes, S., Lai, C. K., Ebersole, C. R., </w:t>
+        <w:t xml:space="preserve">Hussey, I., Thompson, M., </w:t>
       </w:r>
       <w:proofErr w:type="spellStart"/>
       <w:r>
         <w:rPr>
           <w:rFonts w:cs="CMU Serif Roman"/>
         </w:rPr>
-        <w:t>Axt</w:t>
+        <w:t>McEnteggart</w:t>
       </w:r>
       <w:proofErr w:type="spellEnd"/>
       <w:r>
         <w:rPr>
           <w:rFonts w:cs="CMU Serif Roman"/>
         </w:rPr>
-        <w:t xml:space="preserve">, J., &amp; </w:t>
-      </w:r>
-      <w:proofErr w:type="spellStart"/>
-      <w:r>
-        <w:rPr>
-          <w:rFonts w:cs="CMU Serif Roman"/>
-        </w:rPr>
-        <w:t>Nosek</w:t>
-      </w:r>
-      <w:proofErr w:type="spellEnd"/>
-      <w:r>
-        <w:rPr>
-          <w:rFonts w:cs="CMU Serif Roman"/>
-        </w:rPr>
-        <w:t xml:space="preserve">, B. A. (2019). </w:t>
-      </w:r>
-      <w:r>
-        <w:rPr>
-          <w:rFonts w:cs="CMU Serif Roman"/>
-          <w:i/>
-          <w:iCs/>
-        </w:rPr>
-        <w:t>The Attitudes, Identities, and Individual Differences (AIID) Study and Dataset</w:t>
-      </w:r>
-      <w:r>
-        <w:rPr>
-          <w:rFonts w:cs="CMU Serif Roman"/>
-        </w:rPr>
-        <w:t>. https://doi.org/10.17605/OSF.IO/PCJWF</w:t>
+        <w:t xml:space="preserve">, C., Barnes-Holmes, D., &amp; Barnes-Holmes, Y. (2015). Interpreting and inverting with less cursing: A guide to interpreting IRAP data. </w:t>
+      </w:r>
+      <w:r>
+        <w:rPr>
+          <w:rFonts w:cs="CMU Serif Roman"/>
+          <w:i/>
+          <w:iCs/>
+        </w:rPr>
+        <w:t>Journal of Contextual Behavioral Science</w:t>
+      </w:r>
+      <w:r>
+        <w:rPr>
+          <w:rFonts w:cs="CMU Serif Roman"/>
+        </w:rPr>
+        <w:t xml:space="preserve">, </w:t>
+      </w:r>
+      <w:r>
+        <w:rPr>
+          <w:rFonts w:cs="CMU Serif Roman"/>
+          <w:i/>
+          <w:iCs/>
+        </w:rPr>
+        <w:t>4</w:t>
+      </w:r>
+      <w:r>
+        <w:rPr>
+          <w:rFonts w:cs="CMU Serif Roman"/>
+        </w:rPr>
+        <w:t>(3), 157–162. https://doi.org/10.1016/j.jcbs.2015.05.001</w:t>
       </w:r>
     </w:p>
     <w:p>
@@ -10141,49 +10038,21 @@
         <w:rPr>
           <w:rFonts w:cs="CMU Serif Roman"/>
         </w:rPr>
-        <w:t xml:space="preserve">Hussey, I., Thompson, M., </w:t>
-      </w:r>
-      <w:proofErr w:type="spellStart"/>
-      <w:r>
-        <w:rPr>
-          <w:rFonts w:cs="CMU Serif Roman"/>
-        </w:rPr>
-        <w:t>McEnteggart</w:t>
-      </w:r>
-      <w:proofErr w:type="spellEnd"/>
-      <w:r>
-        <w:rPr>
-          <w:rFonts w:cs="CMU Serif Roman"/>
-        </w:rPr>
-        <w:t xml:space="preserve">, C., Barnes-Holmes, D., &amp; Barnes-Holmes, Y. (2015). Interpreting and inverting with less cursing: A guide to interpreting IRAP data. </w:t>
-      </w:r>
-      <w:r>
-        <w:rPr>
-          <w:rFonts w:cs="CMU Serif Roman"/>
-          <w:i/>
-          <w:iCs/>
-        </w:rPr>
-        <w:t>Journal of Contextual Behavioral Science</w:t>
-      </w:r>
-      <w:r>
-        <w:rPr>
-          <w:rFonts w:cs="CMU Serif Roman"/>
-        </w:rPr>
-        <w:t xml:space="preserve">, </w:t>
-      </w:r>
-      <w:r>
-        <w:rPr>
-          <w:rFonts w:cs="CMU Serif Roman"/>
-          <w:i/>
-          <w:iCs/>
-        </w:rPr>
-        <w:t>4</w:t>
-      </w:r>
-      <w:r>
-        <w:rPr>
-          <w:rFonts w:cs="CMU Serif Roman"/>
-        </w:rPr>
-        <w:t>(3), 157–162. https://doi.org/10.1016/j.jcbs.2015.05.001</w:t>
+        <w:t xml:space="preserve">Kavanagh, D., Barnes-Holmes, Y., &amp; Barnes-Holmes, D. (2022). Attempting to Analyze Perspective-Taking with a False Belief Vignette Using the Implicit Relational Assessment Procedure. </w:t>
+      </w:r>
+      <w:r>
+        <w:rPr>
+          <w:rFonts w:cs="CMU Serif Roman"/>
+          <w:i/>
+          <w:iCs/>
+        </w:rPr>
+        <w:t>The Psychological Record</w:t>
+      </w:r>
+      <w:r>
+        <w:rPr>
+          <w:rFonts w:cs="CMU Serif Roman"/>
+        </w:rPr>
+        <w:t>. https://doi.org/10.1007/s40732-021-00500-y</w:t>
       </w:r>
     </w:p>
     <w:p>
@@ -10197,21 +10066,49 @@
         <w:rPr>
           <w:rFonts w:cs="CMU Serif Roman"/>
         </w:rPr>
-        <w:t xml:space="preserve">Kavanagh, D., Barnes-Holmes, Y., &amp; Barnes-Holmes, D. (2022). Attempting to Analyze Perspective-Taking with a False Belief Vignette Using the Implicit Relational Assessment Procedure. </w:t>
-      </w:r>
-      <w:r>
-        <w:rPr>
-          <w:rFonts w:cs="CMU Serif Roman"/>
-          <w:i/>
-          <w:iCs/>
-        </w:rPr>
-        <w:t>The Psychological Record</w:t>
-      </w:r>
-      <w:r>
-        <w:rPr>
-          <w:rFonts w:cs="CMU Serif Roman"/>
-        </w:rPr>
-        <w:t>. https://doi.org/10.1007/s40732-021-00500-y</w:t>
+        <w:t xml:space="preserve">Kavanagh, D., Hussey, I., </w:t>
+      </w:r>
+      <w:proofErr w:type="spellStart"/>
+      <w:r>
+        <w:rPr>
+          <w:rFonts w:cs="CMU Serif Roman"/>
+        </w:rPr>
+        <w:t>McEnteggart</w:t>
+      </w:r>
+      <w:proofErr w:type="spellEnd"/>
+      <w:r>
+        <w:rPr>
+          <w:rFonts w:cs="CMU Serif Roman"/>
+        </w:rPr>
+        <w:t xml:space="preserve">, C., Barnes-Holmes, Y., &amp; Barnes-Holmes, D. (2016). Using the IRAP to explore natural language statements. </w:t>
+      </w:r>
+      <w:r>
+        <w:rPr>
+          <w:rFonts w:cs="CMU Serif Roman"/>
+          <w:i/>
+          <w:iCs/>
+        </w:rPr>
+        <w:t>Journal of Contextual Behavioral Science</w:t>
+      </w:r>
+      <w:r>
+        <w:rPr>
+          <w:rFonts w:cs="CMU Serif Roman"/>
+        </w:rPr>
+        <w:t xml:space="preserve">, </w:t>
+      </w:r>
+      <w:r>
+        <w:rPr>
+          <w:rFonts w:cs="CMU Serif Roman"/>
+          <w:i/>
+          <w:iCs/>
+        </w:rPr>
+        <w:t>5</w:t>
+      </w:r>
+      <w:r>
+        <w:rPr>
+          <w:rFonts w:cs="CMU Serif Roman"/>
+        </w:rPr>
+        <w:t>(4), 247–251. https://doi.org/10.1016/j.jcbs.2016.10.001</w:t>
       </w:r>
     </w:p>
     <w:p>
@@ -10221,54 +10118,100 @@
           <w:rFonts w:cs="CMU Serif Roman"/>
         </w:rPr>
       </w:pPr>
+      <w:proofErr w:type="spellStart"/>
       <w:r>
         <w:rPr>
           <w:rFonts w:cs="CMU Serif Roman"/>
         </w:rPr>
         <w:lastRenderedPageBreak/>
-        <w:t xml:space="preserve">Kavanagh, D., Hussey, I., </w:t>
+        <w:t>Lenth</w:t>
+      </w:r>
+      <w:proofErr w:type="spellEnd"/>
+      <w:r>
+        <w:rPr>
+          <w:rFonts w:cs="CMU Serif Roman"/>
+        </w:rPr>
+        <w:t xml:space="preserve">, R. V., </w:t>
       </w:r>
       <w:proofErr w:type="spellStart"/>
       <w:r>
         <w:rPr>
           <w:rFonts w:cs="CMU Serif Roman"/>
         </w:rPr>
-        <w:t>McEnteggart</w:t>
+        <w:t>Buerkner</w:t>
       </w:r>
       <w:proofErr w:type="spellEnd"/>
       <w:r>
         <w:rPr>
           <w:rFonts w:cs="CMU Serif Roman"/>
         </w:rPr>
-        <w:t xml:space="preserve">, C., Barnes-Holmes, Y., &amp; Barnes-Holmes, D. (2016). Using the IRAP to explore natural language statements. </w:t>
-      </w:r>
-      <w:r>
-        <w:rPr>
-          <w:rFonts w:cs="CMU Serif Roman"/>
-          <w:i/>
-          <w:iCs/>
-        </w:rPr>
-        <w:t>Journal of Contextual Behavioral Science</w:t>
-      </w:r>
-      <w:r>
-        <w:rPr>
-          <w:rFonts w:cs="CMU Serif Roman"/>
-        </w:rPr>
-        <w:t xml:space="preserve">, </w:t>
-      </w:r>
-      <w:r>
-        <w:rPr>
-          <w:rFonts w:cs="CMU Serif Roman"/>
-          <w:i/>
-          <w:iCs/>
-        </w:rPr>
-        <w:t>5</w:t>
-      </w:r>
-      <w:r>
-        <w:rPr>
-          <w:rFonts w:cs="CMU Serif Roman"/>
-        </w:rPr>
-        <w:t>(4), 247–251. https://doi.org/10.1016/j.jcbs.2016.10.001</w:t>
+        <w:t xml:space="preserve">, P., Herve, M., Jung, M., Love, J., </w:t>
+      </w:r>
+      <w:proofErr w:type="spellStart"/>
+      <w:r>
+        <w:rPr>
+          <w:rFonts w:cs="CMU Serif Roman"/>
+        </w:rPr>
+        <w:t>Miguez</w:t>
+      </w:r>
+      <w:proofErr w:type="spellEnd"/>
+      <w:r>
+        <w:rPr>
+          <w:rFonts w:cs="CMU Serif Roman"/>
+        </w:rPr>
+        <w:t xml:space="preserve">, F., </w:t>
+      </w:r>
+      <w:proofErr w:type="spellStart"/>
+      <w:r>
+        <w:rPr>
+          <w:rFonts w:cs="CMU Serif Roman"/>
+        </w:rPr>
+        <w:t>Riebl</w:t>
+      </w:r>
+      <w:proofErr w:type="spellEnd"/>
+      <w:r>
+        <w:rPr>
+          <w:rFonts w:cs="CMU Serif Roman"/>
+        </w:rPr>
+        <w:t xml:space="preserve">, H., &amp; </w:t>
+      </w:r>
+      <w:proofErr w:type="spellStart"/>
+      <w:r>
+        <w:rPr>
+          <w:rFonts w:cs="CMU Serif Roman"/>
+        </w:rPr>
+        <w:t>Singmann</w:t>
+      </w:r>
+      <w:proofErr w:type="spellEnd"/>
+      <w:r>
+        <w:rPr>
+          <w:rFonts w:cs="CMU Serif Roman"/>
+        </w:rPr>
+        <w:t xml:space="preserve">, H. (2022). </w:t>
+      </w:r>
+      <w:proofErr w:type="spellStart"/>
+      <w:r>
+        <w:rPr>
+          <w:rFonts w:cs="CMU Serif Roman"/>
+          <w:i/>
+          <w:iCs/>
+        </w:rPr>
+        <w:t>emmeans</w:t>
+      </w:r>
+      <w:proofErr w:type="spellEnd"/>
+      <w:r>
+        <w:rPr>
+          <w:rFonts w:cs="CMU Serif Roman"/>
+          <w:i/>
+          <w:iCs/>
+        </w:rPr>
+        <w:t>: Estimated Marginal Means, aka Least-Squares Means</w:t>
+      </w:r>
+      <w:r>
+        <w:rPr>
+          <w:rFonts w:cs="CMU Serif Roman"/>
+        </w:rPr>
+        <w:t xml:space="preserve"> (1.8.0). https://CRAN.R-project.org/package=emmeans</w:t>
       </w:r>
     </w:p>
     <w:p>
@@ -10278,99 +10221,53 @@
           <w:rFonts w:cs="CMU Serif Roman"/>
         </w:rPr>
       </w:pPr>
+      <w:r>
+        <w:rPr>
+          <w:rFonts w:cs="CMU Serif Roman"/>
+        </w:rPr>
+        <w:t xml:space="preserve">Levin, M. E., Hayes, S. C., &amp; Waltz, T. (2010). Creating an implicit measure of cognition more suited to applied research: A test of the Mixed Trial—Implicit Relational Assessment Procedure (MT-IRAP). </w:t>
+      </w:r>
+      <w:r>
+        <w:rPr>
+          <w:rFonts w:cs="CMU Serif Roman"/>
+          <w:i/>
+          <w:iCs/>
+        </w:rPr>
+        <w:t>International Journal of Behavioral Consultation and Therapy</w:t>
+      </w:r>
+      <w:r>
+        <w:rPr>
+          <w:rFonts w:cs="CMU Serif Roman"/>
+        </w:rPr>
+        <w:t xml:space="preserve">, </w:t>
+      </w:r>
+      <w:r>
+        <w:rPr>
+          <w:rFonts w:cs="CMU Serif Roman"/>
+          <w:i/>
+          <w:iCs/>
+        </w:rPr>
+        <w:t>6</w:t>
+      </w:r>
+      <w:r>
+        <w:rPr>
+          <w:rFonts w:cs="CMU Serif Roman"/>
+        </w:rPr>
+        <w:t xml:space="preserve">(3), 245–262. </w:t>
+      </w:r>
       <w:proofErr w:type="spellStart"/>
       <w:r>
         <w:rPr>
           <w:rFonts w:cs="CMU Serif Roman"/>
         </w:rPr>
-        <w:t>Lenth</w:t>
+        <w:t>psyh</w:t>
       </w:r>
       <w:proofErr w:type="spellEnd"/>
       <w:r>
         <w:rPr>
           <w:rFonts w:cs="CMU Serif Roman"/>
         </w:rPr>
-        <w:t xml:space="preserve">, R. V., </w:t>
-      </w:r>
-      <w:proofErr w:type="spellStart"/>
-      <w:r>
-        <w:rPr>
-          <w:rFonts w:cs="CMU Serif Roman"/>
-        </w:rPr>
-        <w:t>Buerkner</w:t>
-      </w:r>
-      <w:proofErr w:type="spellEnd"/>
-      <w:r>
-        <w:rPr>
-          <w:rFonts w:cs="CMU Serif Roman"/>
-        </w:rPr>
-        <w:t xml:space="preserve">, P., Herve, M., Jung, M., Love, J., </w:t>
-      </w:r>
-      <w:proofErr w:type="spellStart"/>
-      <w:r>
-        <w:rPr>
-          <w:rFonts w:cs="CMU Serif Roman"/>
-        </w:rPr>
-        <w:t>Miguez</w:t>
-      </w:r>
-      <w:proofErr w:type="spellEnd"/>
-      <w:r>
-        <w:rPr>
-          <w:rFonts w:cs="CMU Serif Roman"/>
-        </w:rPr>
-        <w:t xml:space="preserve">, F., </w:t>
-      </w:r>
-      <w:proofErr w:type="spellStart"/>
-      <w:r>
-        <w:rPr>
-          <w:rFonts w:cs="CMU Serif Roman"/>
-        </w:rPr>
-        <w:t>Riebl</w:t>
-      </w:r>
-      <w:proofErr w:type="spellEnd"/>
-      <w:r>
-        <w:rPr>
-          <w:rFonts w:cs="CMU Serif Roman"/>
-        </w:rPr>
-        <w:t xml:space="preserve">, H., &amp; </w:t>
-      </w:r>
-      <w:proofErr w:type="spellStart"/>
-      <w:r>
-        <w:rPr>
-          <w:rFonts w:cs="CMU Serif Roman"/>
-        </w:rPr>
-        <w:t>Singmann</w:t>
-      </w:r>
-      <w:proofErr w:type="spellEnd"/>
-      <w:r>
-        <w:rPr>
-          <w:rFonts w:cs="CMU Serif Roman"/>
-        </w:rPr>
-        <w:t xml:space="preserve">, H. (2022). </w:t>
-      </w:r>
-      <w:proofErr w:type="spellStart"/>
-      <w:r>
-        <w:rPr>
-          <w:rFonts w:cs="CMU Serif Roman"/>
-          <w:i/>
-          <w:iCs/>
-        </w:rPr>
-        <w:t>emmeans</w:t>
-      </w:r>
-      <w:proofErr w:type="spellEnd"/>
-      <w:r>
-        <w:rPr>
-          <w:rFonts w:cs="CMU Serif Roman"/>
-          <w:i/>
-          <w:iCs/>
-        </w:rPr>
-        <w:t>: Estimated Marginal Means, aka Least-Squares Means</w:t>
-      </w:r>
-      <w:r>
-        <w:rPr>
-          <w:rFonts w:cs="CMU Serif Roman"/>
-        </w:rPr>
-        <w:t xml:space="preserve"> (1.8.0). https://CRAN.R-project.org/package=emmeans</w:t>
+        <w:t>. https://doi.org/10.1037/h0100911</w:t>
       </w:r>
     </w:p>
     <w:p>
@@ -10384,47 +10281,23 @@
       <w:r>
         <w:rPr>
           <w:rFonts w:cs="CMU Serif Roman"/>
-          <w:lang w:val="nl-NL"/>
-        </w:rPr>
-        <w:t>Levin</w:t>
+        </w:rPr>
+        <w:t>Liefooghe</w:t>
       </w:r>
       <w:proofErr w:type="spellEnd"/>
       <w:r>
         <w:rPr>
           <w:rFonts w:cs="CMU Serif Roman"/>
-          <w:lang w:val="nl-NL"/>
-        </w:rPr>
-        <w:t xml:space="preserve">, M. E., Hayes, S. C., &amp; </w:t>
-      </w:r>
-      <w:proofErr w:type="spellStart"/>
-      <w:r>
-        <w:rPr>
-          <w:rFonts w:cs="CMU Serif Roman"/>
-          <w:lang w:val="nl-NL"/>
-        </w:rPr>
-        <w:t>Waltz</w:t>
-      </w:r>
-      <w:proofErr w:type="spellEnd"/>
-      <w:r>
-        <w:rPr>
-          <w:rFonts w:cs="CMU Serif Roman"/>
-          <w:lang w:val="nl-NL"/>
-        </w:rPr>
-        <w:t xml:space="preserve">, T. (2010). </w:t>
-      </w:r>
-      <w:r>
-        <w:rPr>
-          <w:rFonts w:cs="CMU Serif Roman"/>
-        </w:rPr>
-        <w:t xml:space="preserve">Creating an implicit measure of cognition more suited to applied research: A test of the Mixed Trial—Implicit Relational Assessment Procedure (MT-IRAP). </w:t>
-      </w:r>
-      <w:r>
-        <w:rPr>
-          <w:rFonts w:cs="CMU Serif Roman"/>
-          <w:i/>
-          <w:iCs/>
-        </w:rPr>
-        <w:t>International Journal of Behavioral Consultation and Therapy</w:t>
+        </w:rPr>
+        <w:t xml:space="preserve">, B., Hughes, S., Schmidt, J., &amp; De Houwer, J. (2019). Stroop-like effects of derived stimulus-stimulus relations. </w:t>
+      </w:r>
+      <w:r>
+        <w:rPr>
+          <w:rFonts w:cs="CMU Serif Roman"/>
+          <w:i/>
+          <w:iCs/>
+        </w:rPr>
+        <w:t>Journal of Experimental Psychology. Learning, Memory, and Cognition</w:t>
       </w:r>
       <w:r>
         <w:rPr>
@@ -10438,27 +10311,13 @@
           <w:i/>
           <w:iCs/>
         </w:rPr>
-        <w:t>6</w:t>
-      </w:r>
-      <w:r>
-        <w:rPr>
-          <w:rFonts w:cs="CMU Serif Roman"/>
-        </w:rPr>
-        <w:t xml:space="preserve">(3), 245–262. </w:t>
-      </w:r>
-      <w:proofErr w:type="spellStart"/>
-      <w:r>
-        <w:rPr>
-          <w:rFonts w:cs="CMU Serif Roman"/>
-        </w:rPr>
-        <w:t>psyh</w:t>
-      </w:r>
-      <w:proofErr w:type="spellEnd"/>
-      <w:r>
-        <w:rPr>
-          <w:rFonts w:cs="CMU Serif Roman"/>
-        </w:rPr>
-        <w:t>. https://doi.org/10.1037/h0100911</w:t>
+        <w:t>46</w:t>
+      </w:r>
+      <w:r>
+        <w:rPr>
+          <w:rFonts w:cs="CMU Serif Roman"/>
+        </w:rPr>
+        <w:t>(2), 327–349. https://doi.org/10.1037/xlm0000724</w:t>
       </w:r>
     </w:p>
     <w:p>
@@ -10468,51 +10327,79 @@
           <w:rFonts w:cs="CMU Serif Roman"/>
         </w:rPr>
       </w:pPr>
+      <w:r>
+        <w:rPr>
+          <w:rFonts w:cs="CMU Serif Roman"/>
+        </w:rPr>
+        <w:t>Makowski, D., Ben-</w:t>
+      </w:r>
       <w:proofErr w:type="spellStart"/>
       <w:r>
         <w:rPr>
           <w:rFonts w:cs="CMU Serif Roman"/>
-          <w:lang w:val="nl-NL"/>
-        </w:rPr>
-        <w:t>Liefooghe</w:t>
+        </w:rPr>
+        <w:t>Shachar</w:t>
       </w:r>
       <w:proofErr w:type="spellEnd"/>
       <w:r>
         <w:rPr>
           <w:rFonts w:cs="CMU Serif Roman"/>
-          <w:lang w:val="nl-NL"/>
-        </w:rPr>
-        <w:t xml:space="preserve">, B., </w:t>
+        </w:rPr>
+        <w:t xml:space="preserve">, M. S., &amp; </w:t>
       </w:r>
       <w:proofErr w:type="spellStart"/>
       <w:r>
         <w:rPr>
           <w:rFonts w:cs="CMU Serif Roman"/>
-          <w:lang w:val="nl-NL"/>
-        </w:rPr>
-        <w:t>Hughes</w:t>
+        </w:rPr>
+        <w:t>Lüdecke</w:t>
       </w:r>
       <w:proofErr w:type="spellEnd"/>
       <w:r>
         <w:rPr>
           <w:rFonts w:cs="CMU Serif Roman"/>
-          <w:lang w:val="nl-NL"/>
-        </w:rPr>
-        <w:t xml:space="preserve">, S., Schmidt, J., &amp; De Houwer, J. (2019). </w:t>
-      </w:r>
-      <w:r>
-        <w:rPr>
-          <w:rFonts w:cs="CMU Serif Roman"/>
-        </w:rPr>
-        <w:t xml:space="preserve">Stroop-like effects of derived stimulus-stimulus relations. </w:t>
-      </w:r>
-      <w:r>
-        <w:rPr>
-          <w:rFonts w:cs="CMU Serif Roman"/>
-          <w:i/>
-          <w:iCs/>
-        </w:rPr>
-        <w:t>Journal of Experimental Psychology. Learning, Memory, and Cognition</w:t>
+        </w:rPr>
+        <w:t xml:space="preserve">, D. (2019). </w:t>
+      </w:r>
+      <w:proofErr w:type="spellStart"/>
+      <w:r>
+        <w:rPr>
+          <w:rFonts w:cs="CMU Serif Roman"/>
+        </w:rPr>
+        <w:t>bayestestR</w:t>
+      </w:r>
+      <w:proofErr w:type="spellEnd"/>
+      <w:r>
+        <w:rPr>
+          <w:rFonts w:cs="CMU Serif Roman"/>
+        </w:rPr>
+        <w:t xml:space="preserve">: Describing Effects and their Uncertainty, Existence and Significance within the Bayesian Framework. </w:t>
+      </w:r>
+      <w:r>
+        <w:rPr>
+          <w:rFonts w:cs="CMU Serif Roman"/>
+          <w:i/>
+          <w:iCs/>
+        </w:rPr>
+        <w:t xml:space="preserve">Journal of </w:t>
+      </w:r>
+      <w:proofErr w:type="gramStart"/>
+      <w:r>
+        <w:rPr>
+          <w:rFonts w:cs="CMU Serif Roman"/>
+          <w:i/>
+          <w:iCs/>
+        </w:rPr>
+        <w:t>Open Source</w:t>
+      </w:r>
+      <w:proofErr w:type="gramEnd"/>
+      <w:r>
+        <w:rPr>
+          <w:rFonts w:cs="CMU Serif Roman"/>
+          <w:i/>
+          <w:iCs/>
+        </w:rPr>
+        <w:t xml:space="preserve"> Software</w:t>
       </w:r>
       <w:r>
         <w:rPr>
@@ -10526,13 +10413,13 @@
           <w:i/>
           <w:iCs/>
         </w:rPr>
-        <w:t>46</w:t>
-      </w:r>
-      <w:r>
-        <w:rPr>
-          <w:rFonts w:cs="CMU Serif Roman"/>
-        </w:rPr>
-        <w:t>(2), 327–349. https://doi.org/10.1037/xlm0000724</w:t>
+        <w:t>4</w:t>
+      </w:r>
+      <w:r>
+        <w:rPr>
+          <w:rFonts w:cs="CMU Serif Roman"/>
+        </w:rPr>
+        <w:t>(40), 1541. https://doi.org/10.21105/joss.01541</w:t>
       </w:r>
     </w:p>
     <w:p>
@@ -10546,95 +10433,21 @@
         <w:rPr>
           <w:rFonts w:cs="CMU Serif Roman"/>
         </w:rPr>
-        <w:t>Makowski, D., Ben-</w:t>
-      </w:r>
-      <w:proofErr w:type="spellStart"/>
-      <w:r>
-        <w:rPr>
-          <w:rFonts w:cs="CMU Serif Roman"/>
-        </w:rPr>
-        <w:t>Shachar</w:t>
-      </w:r>
-      <w:proofErr w:type="spellEnd"/>
-      <w:r>
-        <w:rPr>
-          <w:rFonts w:cs="CMU Serif Roman"/>
-        </w:rPr>
-        <w:t xml:space="preserve">, M. S., &amp; </w:t>
-      </w:r>
-      <w:proofErr w:type="spellStart"/>
-      <w:r>
-        <w:rPr>
-          <w:rFonts w:cs="CMU Serif Roman"/>
-        </w:rPr>
-        <w:t>Lüdecke</w:t>
-      </w:r>
-      <w:proofErr w:type="spellEnd"/>
-      <w:r>
-        <w:rPr>
-          <w:rFonts w:cs="CMU Serif Roman"/>
-        </w:rPr>
-        <w:t xml:space="preserve">, D. (2019). </w:t>
-      </w:r>
-      <w:proofErr w:type="spellStart"/>
-      <w:r>
-        <w:rPr>
-          <w:rFonts w:cs="CMU Serif Roman"/>
-        </w:rPr>
-        <w:t>bayestestR</w:t>
-      </w:r>
-      <w:proofErr w:type="spellEnd"/>
-      <w:r>
-        <w:rPr>
-          <w:rFonts w:cs="CMU Serif Roman"/>
-        </w:rPr>
-        <w:t xml:space="preserve">: Describing Effects and their Uncertainty, Existence and Significance within the Bayesian Framework. </w:t>
-      </w:r>
-      <w:r>
-        <w:rPr>
-          <w:rFonts w:cs="CMU Serif Roman"/>
-          <w:i/>
-          <w:iCs/>
-        </w:rPr>
-        <w:t xml:space="preserve">Journal of </w:t>
-      </w:r>
-      <w:proofErr w:type="gramStart"/>
-      <w:r>
-        <w:rPr>
-          <w:rFonts w:cs="CMU Serif Roman"/>
-          <w:i/>
-          <w:iCs/>
-        </w:rPr>
-        <w:t>Open Source</w:t>
-      </w:r>
-      <w:proofErr w:type="gramEnd"/>
-      <w:r>
-        <w:rPr>
-          <w:rFonts w:cs="CMU Serif Roman"/>
-          <w:i/>
-          <w:iCs/>
-        </w:rPr>
-        <w:t xml:space="preserve"> Software</w:t>
-      </w:r>
-      <w:r>
-        <w:rPr>
-          <w:rFonts w:cs="CMU Serif Roman"/>
-        </w:rPr>
-        <w:t xml:space="preserve">, </w:t>
-      </w:r>
-      <w:r>
-        <w:rPr>
-          <w:rFonts w:cs="CMU Serif Roman"/>
-          <w:i/>
-          <w:iCs/>
-        </w:rPr>
-        <w:t>4</w:t>
-      </w:r>
-      <w:r>
-        <w:rPr>
-          <w:rFonts w:cs="CMU Serif Roman"/>
-        </w:rPr>
-        <w:t>(40), 1541. https://doi.org/10.21105/joss.01541</w:t>
+        <w:t xml:space="preserve">Mooney, C. Z., Mooney, C. F., Mooney, C. L., Duval, R. D., &amp; Duvall, R. (1993). </w:t>
+      </w:r>
+      <w:r>
+        <w:rPr>
+          <w:rFonts w:cs="CMU Serif Roman"/>
+          <w:i/>
+          <w:iCs/>
+        </w:rPr>
+        <w:t>Bootstrapping: A nonparametric approach to statistical inference</w:t>
+      </w:r>
+      <w:r>
+        <w:rPr>
+          <w:rFonts w:cs="CMU Serif Roman"/>
+        </w:rPr>
+        <w:t>. sage.</w:t>
       </w:r>
     </w:p>
     <w:p>
@@ -10648,21 +10461,56 @@
         <w:rPr>
           <w:rFonts w:cs="CMU Serif Roman"/>
         </w:rPr>
-        <w:t xml:space="preserve">Mooney, C. Z., Mooney, C. F., Mooney, C. L., Duval, R. D., &amp; Duvall, R. (1993). </w:t>
-      </w:r>
-      <w:r>
-        <w:rPr>
-          <w:rFonts w:cs="CMU Serif Roman"/>
-          <w:i/>
-          <w:iCs/>
-        </w:rPr>
-        <w:t>Bootstrapping: A nonparametric approach to statistical inference</w:t>
-      </w:r>
-      <w:r>
-        <w:rPr>
-          <w:rFonts w:cs="CMU Serif Roman"/>
-        </w:rPr>
-        <w:t>. sage.</w:t>
+        <w:t xml:space="preserve">Murphy, C., Lyons, K., Kelly, M., Barnes-Holmes, Y., &amp; Barnes-Holmes, D. (2019). Using the Teacher IRAP (T-IRAP) interactive computerized </w:t>
+      </w:r>
+      <w:proofErr w:type="spellStart"/>
+      <w:r>
+        <w:rPr>
+          <w:rFonts w:cs="CMU Serif Roman"/>
+        </w:rPr>
+        <w:t>programme</w:t>
+      </w:r>
+      <w:proofErr w:type="spellEnd"/>
+      <w:r>
+        <w:rPr>
+          <w:rFonts w:cs="CMU Serif Roman"/>
+        </w:rPr>
+        <w:t xml:space="preserve"> to teach complex flexible relational responding with children with diagnosed autism </w:t>
+      </w:r>
+      <w:r>
+        <w:rPr>
+          <w:rFonts w:cs="CMU Serif Roman"/>
+        </w:rPr>
+        <w:lastRenderedPageBreak/>
+        <w:t xml:space="preserve">spectrum disorder. </w:t>
+      </w:r>
+      <w:r>
+        <w:rPr>
+          <w:rFonts w:cs="CMU Serif Roman"/>
+          <w:i/>
+          <w:iCs/>
+        </w:rPr>
+        <w:t>Behavior Analysis in Practice</w:t>
+      </w:r>
+      <w:r>
+        <w:rPr>
+          <w:rFonts w:cs="CMU Serif Roman"/>
+        </w:rPr>
+        <w:t xml:space="preserve">, </w:t>
+      </w:r>
+      <w:r>
+        <w:rPr>
+          <w:rFonts w:cs="CMU Serif Roman"/>
+          <w:i/>
+          <w:iCs/>
+        </w:rPr>
+        <w:t>12</w:t>
+      </w:r>
+      <w:r>
+        <w:rPr>
+          <w:rFonts w:cs="CMU Serif Roman"/>
+        </w:rPr>
+        <w:t>(1), 52–65. https://doi.org/10.1007/s40617-018-00302-9</w:t>
       </w:r>
     </w:p>
     <w:p>
@@ -10676,29 +10524,15 @@
         <w:rPr>
           <w:rFonts w:cs="CMU Serif Roman"/>
         </w:rPr>
-        <w:t xml:space="preserve">Murphy, C., Lyons, K., Kelly, M., Barnes-Holmes, Y., &amp; Barnes-Holmes, D. (2019). Using the Teacher IRAP (T-IRAP) interactive computerized </w:t>
-      </w:r>
-      <w:proofErr w:type="spellStart"/>
-      <w:r>
-        <w:rPr>
-          <w:rFonts w:cs="CMU Serif Roman"/>
-        </w:rPr>
-        <w:t>programme</w:t>
-      </w:r>
-      <w:proofErr w:type="spellEnd"/>
-      <w:r>
-        <w:rPr>
-          <w:rFonts w:cs="CMU Serif Roman"/>
-        </w:rPr>
-        <w:t xml:space="preserve"> to teach complex flexible relational responding with children with diagnosed autism spectrum disorder. </w:t>
-      </w:r>
-      <w:r>
-        <w:rPr>
-          <w:rFonts w:cs="CMU Serif Roman"/>
-          <w:i/>
-          <w:iCs/>
-        </w:rPr>
-        <w:t>Behavior Analysis in Practice</w:t>
+        <w:t xml:space="preserve">Nosek, B. A., Greenwald, A. G., &amp; Banaji, M. R. (2005). Understanding and using the Implicit Association Test: II. Method variables and construct validity. </w:t>
+      </w:r>
+      <w:r>
+        <w:rPr>
+          <w:rFonts w:cs="CMU Serif Roman"/>
+          <w:i/>
+          <w:iCs/>
+        </w:rPr>
+        <w:t>Personality &amp; Social Psychology Bulletin</w:t>
       </w:r>
       <w:r>
         <w:rPr>
@@ -10712,13 +10546,13 @@
           <w:i/>
           <w:iCs/>
         </w:rPr>
-        <w:t>12</w:t>
-      </w:r>
-      <w:r>
-        <w:rPr>
-          <w:rFonts w:cs="CMU Serif Roman"/>
-        </w:rPr>
-        <w:t>(1), 52–65. https://doi.org/10.1007/s40617-018-00302-9</w:t>
+        <w:t>31</w:t>
+      </w:r>
+      <w:r>
+        <w:rPr>
+          <w:rFonts w:cs="CMU Serif Roman"/>
+        </w:rPr>
+        <w:t>(2), 166–180. https://doi.org/10.1177/0146167204271418</w:t>
       </w:r>
     </w:p>
     <w:p>
@@ -10728,27 +10562,47 @@
           <w:rFonts w:cs="CMU Serif Roman"/>
         </w:rPr>
       </w:pPr>
+      <w:r>
+        <w:rPr>
+          <w:rFonts w:cs="CMU Serif Roman"/>
+        </w:rPr>
+        <w:t xml:space="preserve">Nosek, B. A., Smyth, F. L., Hansen, J. J., Devos, T., Lindner, N. M., </w:t>
+      </w:r>
       <w:proofErr w:type="spellStart"/>
       <w:r>
         <w:rPr>
           <w:rFonts w:cs="CMU Serif Roman"/>
         </w:rPr>
-        <w:t>Nosek</w:t>
+        <w:t>Ranganath</w:t>
       </w:r>
       <w:proofErr w:type="spellEnd"/>
       <w:r>
         <w:rPr>
           <w:rFonts w:cs="CMU Serif Roman"/>
         </w:rPr>
-        <w:t xml:space="preserve">, B. A., Greenwald, A. G., &amp; Banaji, M. R. (2005). Understanding and using the Implicit Association Test: II. Method variables and construct validity. </w:t>
-      </w:r>
-      <w:r>
-        <w:rPr>
-          <w:rFonts w:cs="CMU Serif Roman"/>
-          <w:i/>
-          <w:iCs/>
-        </w:rPr>
-        <w:t>Personality &amp; Social Psychology Bulletin</w:t>
+        <w:t xml:space="preserve">, K. A., Smith, C. T., Olson, K. R., </w:t>
+      </w:r>
+      <w:proofErr w:type="spellStart"/>
+      <w:r>
+        <w:rPr>
+          <w:rFonts w:cs="CMU Serif Roman"/>
+        </w:rPr>
+        <w:t>Chugh</w:t>
+      </w:r>
+      <w:proofErr w:type="spellEnd"/>
+      <w:r>
+        <w:rPr>
+          <w:rFonts w:cs="CMU Serif Roman"/>
+        </w:rPr>
+        <w:t xml:space="preserve">, D., Greenwald, A. G., &amp; Banaji, M. R. (2007). Pervasiveness and correlates of implicit attitudes and stereotypes. </w:t>
+      </w:r>
+      <w:r>
+        <w:rPr>
+          <w:rFonts w:cs="CMU Serif Roman"/>
+          <w:i/>
+          <w:iCs/>
+        </w:rPr>
+        <w:t>European Review of Social Psychology</w:t>
       </w:r>
       <w:r>
         <w:rPr>
@@ -10762,13 +10616,13 @@
           <w:i/>
           <w:iCs/>
         </w:rPr>
-        <w:t>31</w:t>
-      </w:r>
-      <w:r>
-        <w:rPr>
-          <w:rFonts w:cs="CMU Serif Roman"/>
-        </w:rPr>
-        <w:t>(2), 166–180. https://doi.org/10.1177/0146167204271418</w:t>
+        <w:t>18</w:t>
+      </w:r>
+      <w:r>
+        <w:rPr>
+          <w:rFonts w:cs="CMU Serif Roman"/>
+        </w:rPr>
+        <w:t>(1), 36–88. https://doi.org/10.1080/10463280701489053</w:t>
       </w:r>
     </w:p>
     <w:p>
@@ -10778,56 +10632,19 @@
           <w:rFonts w:cs="CMU Serif Roman"/>
         </w:rPr>
       </w:pPr>
-      <w:proofErr w:type="spellStart"/>
-      <w:r>
-        <w:rPr>
-          <w:rFonts w:cs="CMU Serif Roman"/>
-        </w:rPr>
-        <w:lastRenderedPageBreak/>
-        <w:t>Nosek</w:t>
-      </w:r>
-      <w:proofErr w:type="spellEnd"/>
-      <w:r>
-        <w:rPr>
-          <w:rFonts w:cs="CMU Serif Roman"/>
-        </w:rPr>
-        <w:t xml:space="preserve">, B. A., Smyth, F. L., Hansen, J. J., Devos, T., Lindner, N. M., </w:t>
-      </w:r>
-      <w:proofErr w:type="spellStart"/>
-      <w:r>
-        <w:rPr>
-          <w:rFonts w:cs="CMU Serif Roman"/>
-        </w:rPr>
-        <w:t>Ranganath</w:t>
-      </w:r>
-      <w:proofErr w:type="spellEnd"/>
-      <w:r>
-        <w:rPr>
-          <w:rFonts w:cs="CMU Serif Roman"/>
-        </w:rPr>
-        <w:t xml:space="preserve">, K. A., Smith, C. T., Olson, K. R., </w:t>
-      </w:r>
-      <w:proofErr w:type="spellStart"/>
-      <w:r>
-        <w:rPr>
-          <w:rFonts w:cs="CMU Serif Roman"/>
-        </w:rPr>
-        <w:t>Chugh</w:t>
-      </w:r>
-      <w:proofErr w:type="spellEnd"/>
-      <w:r>
-        <w:rPr>
-          <w:rFonts w:cs="CMU Serif Roman"/>
-        </w:rPr>
-        <w:t xml:space="preserve">, D., Greenwald, A. G., &amp; Banaji, M. R. (2007). Pervasiveness and correlates of implicit attitudes and stereotypes. </w:t>
-      </w:r>
-      <w:r>
-        <w:rPr>
-          <w:rFonts w:cs="CMU Serif Roman"/>
-          <w:i/>
-          <w:iCs/>
-        </w:rPr>
-        <w:t>European Review of Social Psychology</w:t>
+      <w:r>
+        <w:rPr>
+          <w:rFonts w:cs="CMU Serif Roman"/>
+        </w:rPr>
+        <w:t xml:space="preserve">O’Shea, B., Watson, D. G., &amp; Brown, G. D. A. (2016). Measuring implicit attitudes: A positive framing bias flaw in the Implicit Relational Assessment Procedure (IRAP). </w:t>
+      </w:r>
+      <w:r>
+        <w:rPr>
+          <w:rFonts w:cs="CMU Serif Roman"/>
+          <w:i/>
+          <w:iCs/>
+        </w:rPr>
+        <w:t>Psychological Assessment</w:t>
       </w:r>
       <w:r>
         <w:rPr>
@@ -10841,13 +10658,13 @@
           <w:i/>
           <w:iCs/>
         </w:rPr>
-        <w:t>18</w:t>
-      </w:r>
-      <w:r>
-        <w:rPr>
-          <w:rFonts w:cs="CMU Serif Roman"/>
-        </w:rPr>
-        <w:t>(1), 36–88. https://doi.org/10.1080/10463280701489053</w:t>
+        <w:t>28</w:t>
+      </w:r>
+      <w:r>
+        <w:rPr>
+          <w:rFonts w:cs="CMU Serif Roman"/>
+        </w:rPr>
+        <w:t>(2), 158–170. https://doi.org/10.1037/pas0000172</w:t>
       </w:r>
     </w:p>
     <w:p>
@@ -10861,15 +10678,15 @@
         <w:rPr>
           <w:rFonts w:cs="CMU Serif Roman"/>
         </w:rPr>
-        <w:t xml:space="preserve">O’Shea, B., Watson, D. G., &amp; Brown, G. D. A. (2016). Measuring implicit attitudes: A positive framing bias flaw in the Implicit Relational Assessment Procedure (IRAP). </w:t>
-      </w:r>
-      <w:r>
-        <w:rPr>
-          <w:rFonts w:cs="CMU Serif Roman"/>
-          <w:i/>
-          <w:iCs/>
-        </w:rPr>
-        <w:t>Psychological Assessment</w:t>
+        <w:t xml:space="preserve">Ratcliff, R. (1993). Methods for dealing with reaction time outliers. </w:t>
+      </w:r>
+      <w:r>
+        <w:rPr>
+          <w:rFonts w:cs="CMU Serif Roman"/>
+          <w:i/>
+          <w:iCs/>
+        </w:rPr>
+        <w:t>Psychological Bulletin</w:t>
       </w:r>
       <w:r>
         <w:rPr>
@@ -10883,13 +10700,13 @@
           <w:i/>
           <w:iCs/>
         </w:rPr>
-        <w:t>28</w:t>
-      </w:r>
-      <w:r>
-        <w:rPr>
-          <w:rFonts w:cs="CMU Serif Roman"/>
-        </w:rPr>
-        <w:t>(2), 158–170. https://doi.org/10.1037/pas0000172</w:t>
+        <w:t>114</w:t>
+      </w:r>
+      <w:r>
+        <w:rPr>
+          <w:rFonts w:cs="CMU Serif Roman"/>
+        </w:rPr>
+        <w:t>(4), 510–532. https://doi.org/10.1037/0033-2909.114.3.510</w:t>
       </w:r>
     </w:p>
     <w:p>
@@ -10899,19 +10716,27 @@
           <w:rFonts w:cs="CMU Serif Roman"/>
         </w:rPr>
       </w:pPr>
-      <w:r>
-        <w:rPr>
-          <w:rFonts w:cs="CMU Serif Roman"/>
-        </w:rPr>
-        <w:t xml:space="preserve">Ratcliff, R. (1993). Methods for dealing with reaction time outliers. </w:t>
-      </w:r>
-      <w:r>
-        <w:rPr>
-          <w:rFonts w:cs="CMU Serif Roman"/>
-          <w:i/>
-          <w:iCs/>
-        </w:rPr>
-        <w:t>Psychological Bulletin</w:t>
+      <w:proofErr w:type="spellStart"/>
+      <w:r>
+        <w:rPr>
+          <w:rFonts w:cs="CMU Serif Roman"/>
+        </w:rPr>
+        <w:t>Ruscio</w:t>
+      </w:r>
+      <w:proofErr w:type="spellEnd"/>
+      <w:r>
+        <w:rPr>
+          <w:rFonts w:cs="CMU Serif Roman"/>
+        </w:rPr>
+        <w:t xml:space="preserve">, J. (2008). A probability-based measure of effect size: Robustness to base rates and other factors. </w:t>
+      </w:r>
+      <w:r>
+        <w:rPr>
+          <w:rFonts w:cs="CMU Serif Roman"/>
+          <w:i/>
+          <w:iCs/>
+        </w:rPr>
+        <w:t>Psychological Methods</w:t>
       </w:r>
       <w:r>
         <w:rPr>
@@ -10925,13 +10750,13 @@
           <w:i/>
           <w:iCs/>
         </w:rPr>
-        <w:t>114</w:t>
-      </w:r>
-      <w:r>
-        <w:rPr>
-          <w:rFonts w:cs="CMU Serif Roman"/>
-        </w:rPr>
-        <w:t>(4), 510–532. https://doi.org/10.1037/0033-2909.114.3.510</w:t>
+        <w:t>13</w:t>
+      </w:r>
+      <w:r>
+        <w:rPr>
+          <w:rFonts w:cs="CMU Serif Roman"/>
+        </w:rPr>
+        <w:t>(1), 19–30. https://doi.org/10.1037/1082-989X.13.1.19</w:t>
       </w:r>
     </w:p>
     <w:p>
@@ -10946,42 +10771,29 @@
         <w:rPr>
           <w:rFonts w:cs="CMU Serif Roman"/>
         </w:rPr>
-        <w:t>Ruscio</w:t>
+        <w:lastRenderedPageBreak/>
+        <w:t>Swinscow</w:t>
       </w:r>
       <w:proofErr w:type="spellEnd"/>
       <w:r>
         <w:rPr>
           <w:rFonts w:cs="CMU Serif Roman"/>
         </w:rPr>
-        <w:t xml:space="preserve">, J. (2008). A probability-based measure of effect size: Robustness to base rates and other factors. </w:t>
-      </w:r>
-      <w:r>
-        <w:rPr>
-          <w:rFonts w:cs="CMU Serif Roman"/>
-          <w:i/>
-          <w:iCs/>
-        </w:rPr>
-        <w:t>Psychological Methods</w:t>
-      </w:r>
-      <w:r>
-        <w:rPr>
-          <w:rFonts w:cs="CMU Serif Roman"/>
-        </w:rPr>
-        <w:t xml:space="preserve">, </w:t>
-      </w:r>
-      <w:r>
-        <w:rPr>
-          <w:rFonts w:cs="CMU Serif Roman"/>
-          <w:i/>
-          <w:iCs/>
-        </w:rPr>
-        <w:t>13</w:t>
-      </w:r>
-      <w:r>
-        <w:rPr>
-          <w:rFonts w:cs="CMU Serif Roman"/>
-        </w:rPr>
-        <w:t>(1), 19–30. https://doi.org/10.1037/1082-989X.13.1.19</w:t>
+        <w:t xml:space="preserve">, T. D. V., &amp; Campbell, M. J. (1997). </w:t>
+      </w:r>
+      <w:r>
+        <w:rPr>
+          <w:rFonts w:cs="CMU Serif Roman"/>
+          <w:i/>
+          <w:iCs/>
+        </w:rPr>
+        <w:t>Statistics at Square One</w:t>
+      </w:r>
+      <w:r>
+        <w:rPr>
+          <w:rFonts w:cs="CMU Serif Roman"/>
+        </w:rPr>
+        <w:t xml:space="preserve"> (9th Ed.). BMJ Publishing Group. https://www.bmj.com/about-bmj/resources-readers/publications/statistics-square-one</w:t>
       </w:r>
     </w:p>
     <w:p>
@@ -10991,33 +10803,39 @@
           <w:rFonts w:cs="CMU Serif Roman"/>
         </w:rPr>
       </w:pPr>
-      <w:proofErr w:type="spellStart"/>
-      <w:r>
-        <w:rPr>
-          <w:rFonts w:cs="CMU Serif Roman"/>
-        </w:rPr>
-        <w:t>Swinscow</w:t>
-      </w:r>
-      <w:proofErr w:type="spellEnd"/>
-      <w:r>
-        <w:rPr>
-          <w:rFonts w:cs="CMU Serif Roman"/>
-        </w:rPr>
-        <w:t xml:space="preserve">, T. D. V., &amp; Campbell, M. J. (1997). </w:t>
-      </w:r>
-      <w:r>
-        <w:rPr>
-          <w:rFonts w:cs="CMU Serif Roman"/>
-          <w:i/>
-          <w:iCs/>
-        </w:rPr>
-        <w:t>Statistics at Square One</w:t>
-      </w:r>
-      <w:r>
-        <w:rPr>
-          <w:rFonts w:cs="CMU Serif Roman"/>
-        </w:rPr>
-        <w:t xml:space="preserve"> (9th Ed.). BMJ Publishing Group. https://www.bmj.com/about-bmj/resources-readers/publications/statistics-square-one</w:t>
+      <w:r>
+        <w:rPr>
+          <w:rFonts w:cs="CMU Serif Roman"/>
+        </w:rPr>
+        <w:t xml:space="preserve">Vahey, N. A., Nicholson, E., &amp; Barnes-Holmes, D. (2015). A meta-analysis of criterion effects for the Implicit Relational Assessment Procedure (IRAP) in the clinical domain. </w:t>
+      </w:r>
+      <w:r>
+        <w:rPr>
+          <w:rFonts w:cs="CMU Serif Roman"/>
+          <w:i/>
+          <w:iCs/>
+        </w:rPr>
+        <w:t>Journal of Behavior Therapy and Experimental Psychiatry</w:t>
+      </w:r>
+      <w:r>
+        <w:rPr>
+          <w:rFonts w:cs="CMU Serif Roman"/>
+        </w:rPr>
+        <w:t xml:space="preserve">, </w:t>
+      </w:r>
+      <w:r>
+        <w:rPr>
+          <w:rFonts w:cs="CMU Serif Roman"/>
+          <w:i/>
+          <w:iCs/>
+        </w:rPr>
+        <w:t>48</w:t>
+      </w:r>
+      <w:r>
+        <w:rPr>
+          <w:rFonts w:cs="CMU Serif Roman"/>
+        </w:rPr>
+        <w:t>, 59–65. https://doi.org/10.1016/j.jbtep.2015.01.004</w:t>
       </w:r>
     </w:p>
     <w:p>
@@ -11027,27 +10845,33 @@
           <w:rFonts w:cs="CMU Serif Roman"/>
         </w:rPr>
       </w:pPr>
+      <w:r>
+        <w:rPr>
+          <w:rFonts w:cs="CMU Serif Roman"/>
+        </w:rPr>
+        <w:t xml:space="preserve">Viechtbauer, W. (2010). Conducting Meta-Analyses in R with the </w:t>
+      </w:r>
       <w:proofErr w:type="spellStart"/>
       <w:r>
         <w:rPr>
           <w:rFonts w:cs="CMU Serif Roman"/>
         </w:rPr>
-        <w:t>Vahey</w:t>
+        <w:t>metafor</w:t>
       </w:r>
       <w:proofErr w:type="spellEnd"/>
       <w:r>
         <w:rPr>
           <w:rFonts w:cs="CMU Serif Roman"/>
         </w:rPr>
-        <w:t xml:space="preserve">, N. A., Nicholson, E., &amp; Barnes-Holmes, D. (2015). A meta-analysis of criterion effects for the Implicit Relational Assessment Procedure (IRAP) in the clinical domain. </w:t>
-      </w:r>
-      <w:r>
-        <w:rPr>
-          <w:rFonts w:cs="CMU Serif Roman"/>
-          <w:i/>
-          <w:iCs/>
-        </w:rPr>
-        <w:t>Journal of Behavior Therapy and Experimental Psychiatry</w:t>
+        <w:t xml:space="preserve"> Package. </w:t>
+      </w:r>
+      <w:r>
+        <w:rPr>
+          <w:rFonts w:cs="CMU Serif Roman"/>
+          <w:i/>
+          <w:iCs/>
+        </w:rPr>
+        <w:t>Journal of Statistical Software</w:t>
       </w:r>
       <w:r>
         <w:rPr>
@@ -11061,13 +10885,13 @@
           <w:i/>
           <w:iCs/>
         </w:rPr>
-        <w:t>48</w:t>
-      </w:r>
-      <w:r>
-        <w:rPr>
-          <w:rFonts w:cs="CMU Serif Roman"/>
-        </w:rPr>
-        <w:t>, 59–65. https://doi.org/10.1016/j.jbtep.2015.01.004</w:t>
+        <w:t>36</w:t>
+      </w:r>
+      <w:r>
+        <w:rPr>
+          <w:rFonts w:cs="CMU Serif Roman"/>
+        </w:rPr>
+        <w:t>(3). https://doi.org/10.18637/jss.v036.i03</w:t>
       </w:r>
     </w:p>
     <w:p>
@@ -11077,83 +10901,11 @@
           <w:rFonts w:cs="CMU Serif Roman"/>
         </w:rPr>
       </w:pPr>
-      <w:proofErr w:type="spellStart"/>
-      <w:r>
-        <w:rPr>
-          <w:rFonts w:cs="CMU Serif Roman"/>
-        </w:rPr>
-        <w:t>Viechtbauer</w:t>
-      </w:r>
-      <w:proofErr w:type="spellEnd"/>
-      <w:r>
-        <w:rPr>
-          <w:rFonts w:cs="CMU Serif Roman"/>
-        </w:rPr>
-        <w:t xml:space="preserve">, W. (2010). Conducting Meta-Analyses in R with the </w:t>
-      </w:r>
-      <w:proofErr w:type="spellStart"/>
-      <w:r>
-        <w:rPr>
-          <w:rFonts w:cs="CMU Serif Roman"/>
-        </w:rPr>
-        <w:t>metafor</w:t>
-      </w:r>
-      <w:proofErr w:type="spellEnd"/>
-      <w:r>
-        <w:rPr>
-          <w:rFonts w:cs="CMU Serif Roman"/>
-        </w:rPr>
-        <w:t xml:space="preserve"> Package. </w:t>
-      </w:r>
-      <w:r>
-        <w:rPr>
-          <w:rFonts w:cs="CMU Serif Roman"/>
-          <w:i/>
-          <w:iCs/>
-        </w:rPr>
-        <w:t>Journal of Statistical Software</w:t>
-      </w:r>
-      <w:r>
-        <w:rPr>
-          <w:rFonts w:cs="CMU Serif Roman"/>
-        </w:rPr>
-        <w:t xml:space="preserve">, </w:t>
-      </w:r>
-      <w:r>
-        <w:rPr>
-          <w:rFonts w:cs="CMU Serif Roman"/>
-          <w:i/>
-          <w:iCs/>
-        </w:rPr>
-        <w:t>36</w:t>
-      </w:r>
-      <w:r>
-        <w:rPr>
-          <w:rFonts w:cs="CMU Serif Roman"/>
-        </w:rPr>
-        <w:t>(3). https://doi.org/10.18637/jss.v036.i03</w:t>
-      </w:r>
-    </w:p>
-    <w:p>
-      <w:pPr>
-        <w:pStyle w:val="Bibliography"/>
-        <w:rPr>
-          <w:rFonts w:cs="CMU Serif Roman"/>
-        </w:rPr>
-      </w:pPr>
-      <w:proofErr w:type="spellStart"/>
-      <w:r>
-        <w:rPr>
-          <w:rFonts w:cs="CMU Serif Roman"/>
-        </w:rPr>
-        <w:t>Viechtbauer</w:t>
-      </w:r>
-      <w:proofErr w:type="spellEnd"/>
-      <w:r>
-        <w:rPr>
-          <w:rFonts w:cs="CMU Serif Roman"/>
-        </w:rPr>
-        <w:t xml:space="preserve">, W. (2022). </w:t>
+      <w:r>
+        <w:rPr>
+          <w:rFonts w:cs="CMU Serif Roman"/>
+        </w:rPr>
+        <w:t xml:space="preserve">Viechtbauer, W. (2022). </w:t>
       </w:r>
       <w:r>
         <w:rPr>

</xml_diff>